<commit_message>
First Draft of interim report
</commit_message>
<xml_diff>
--- a/Documents/Log/dissertaionLog.docx
+++ b/Documents/Log/dissertaionLog.docx
@@ -5341,9 +5341,591 @@
               </w:rPr>
               <w:t xml:space="preserve">Also changed to use maven and spring framework as wanted an excuse to practice these more. </w:t>
             </w:r>
+          </w:p>
+          <w:p>
+            <w:pPr>
+              <w:pStyle w:val="ListParagraph"/>
+              <w:numPr>
+                <w:ilvl w:val="0"/>
+                <w:numId w:val="4"/>
+              </w:numPr>
+              <w:rPr>
+                <w:rFonts w:ascii="Arial" w:hAnsi="Arial" w:cs="Arial"/>
+              </w:rPr>
+            </w:pPr>
+            <w:r>
+              <w:rPr>
+                <w:rFonts w:ascii="Arial" w:hAnsi="Arial" w:cs="Arial"/>
+              </w:rPr>
+              <w:t>Also realised the bad structure of my project and git repository so deleted it and started again with a better structure</w:t>
+            </w:r>
+          </w:p>
+          <w:p>
+            <w:pPr>
+              <w:pStyle w:val="ListParagraph"/>
+              <w:numPr>
+                <w:ilvl w:val="0"/>
+                <w:numId w:val="4"/>
+              </w:numPr>
+              <w:rPr>
+                <w:rFonts w:ascii="Arial" w:hAnsi="Arial" w:cs="Arial"/>
+              </w:rPr>
+            </w:pPr>
+            <w:r>
+              <w:rPr>
+                <w:rFonts w:ascii="Arial" w:hAnsi="Arial" w:cs="Arial"/>
+              </w:rPr>
+              <w:lastRenderedPageBreak/>
+              <w:t>I think I have jcodec to work will find out. Have a few questions tho</w:t>
+            </w:r>
+            <w:r>
+              <w:rPr>
+                <w:rFonts w:ascii="Arial" w:hAnsi="Arial" w:cs="Arial"/>
+              </w:rPr>
+              <w:t>ugh</w:t>
+            </w:r>
+            <w:r>
+              <w:rPr>
+                <w:rFonts w:ascii="Arial" w:hAnsi="Arial" w:cs="Arial"/>
+              </w:rPr>
+              <w:t xml:space="preserve"> </w:t>
+            </w:r>
+          </w:p>
+          <w:p>
+            <w:pPr>
+              <w:pStyle w:val="ListParagraph"/>
+              <w:numPr>
+                <w:ilvl w:val="0"/>
+                <w:numId w:val="4"/>
+              </w:numPr>
+              <w:rPr>
+                <w:rFonts w:ascii="Arial" w:hAnsi="Arial" w:cs="Arial"/>
+              </w:rPr>
+            </w:pPr>
+          </w:p>
+        </w:tc>
+        <w:tc>
+          <w:tcPr>
+            <w:tcW w:w="2805" w:type="dxa"/>
+          </w:tcPr>
+          <w:p>
+            <w:pPr>
+              <w:pStyle w:val="ListParagraph"/>
+              <w:numPr>
+                <w:ilvl w:val="0"/>
+                <w:numId w:val="5"/>
+              </w:numPr>
+              <w:rPr>
+                <w:rFonts w:ascii="Arial" w:hAnsi="Arial" w:cs="Arial"/>
+              </w:rPr>
+            </w:pPr>
+          </w:p>
+        </w:tc>
+      </w:tr>
+      <w:tr>
+        <w:trPr>
+          <w:jc w:val="center"/>
+        </w:trPr>
+        <w:tc>
+          <w:tcPr>
+            <w:tcW w:w="1484" w:type="dxa"/>
+            <w:vAlign w:val="center"/>
+          </w:tcPr>
+          <w:p>
+            <w:pPr>
+              <w:jc w:val="center"/>
+              <w:rPr>
+                <w:rFonts w:ascii="Arial" w:hAnsi="Arial" w:cs="Arial"/>
+              </w:rPr>
+            </w:pPr>
+            <w:r>
+              <w:rPr>
+                <w:rFonts w:ascii="Arial" w:hAnsi="Arial" w:cs="Arial"/>
+              </w:rPr>
+              <w:t>Monday 1</w:t>
+            </w:r>
+            <w:r>
+              <w:rPr>
+                <w:rFonts w:ascii="Arial" w:hAnsi="Arial" w:cs="Arial"/>
+                <w:vertAlign w:val="superscript"/>
+              </w:rPr>
+              <w:t>st</w:t>
+            </w:r>
+            <w:r>
+              <w:rPr>
+                <w:rFonts w:ascii="Arial" w:hAnsi="Arial" w:cs="Arial"/>
+              </w:rPr>
+              <w:t xml:space="preserve"> October</w:t>
+            </w:r>
+          </w:p>
+        </w:tc>
+        <w:tc>
+          <w:tcPr>
+            <w:tcW w:w="2055" w:type="dxa"/>
+          </w:tcPr>
+          <w:p>
+            <w:pPr>
+              <w:rPr>
+                <w:rFonts w:ascii="Arial" w:hAnsi="Arial" w:cs="Arial"/>
+              </w:rPr>
+            </w:pPr>
+          </w:p>
+        </w:tc>
+        <w:tc>
+          <w:tcPr>
+            <w:tcW w:w="8682" w:type="dxa"/>
+          </w:tcPr>
+          <w:p>
+            <w:pPr>
+              <w:pStyle w:val="ListParagraph"/>
+              <w:numPr>
+                <w:ilvl w:val="0"/>
+                <w:numId w:val="4"/>
+              </w:numPr>
+              <w:rPr>
+                <w:rFonts w:ascii="Arial" w:hAnsi="Arial" w:cs="Arial"/>
+              </w:rPr>
+            </w:pPr>
+            <w:r>
+              <w:rPr>
+                <w:rFonts w:ascii="Arial" w:hAnsi="Arial" w:cs="Arial"/>
+              </w:rPr>
+              <w:t>Met up with Sandy to ask some quick questions</w:t>
+            </w:r>
+          </w:p>
+          <w:p>
+            <w:pPr>
+              <w:pStyle w:val="ListParagraph"/>
+              <w:numPr>
+                <w:ilvl w:val="0"/>
+                <w:numId w:val="4"/>
+              </w:numPr>
+              <w:rPr>
+                <w:rFonts w:ascii="Arial" w:hAnsi="Arial" w:cs="Arial"/>
+              </w:rPr>
+            </w:pPr>
+            <w:r>
+              <w:rPr>
+                <w:rFonts w:ascii="Arial" w:hAnsi="Arial" w:cs="Arial"/>
+              </w:rPr>
+              <w:t>He should me how to get jcodec to work</w:t>
+            </w:r>
+          </w:p>
+          <w:p>
+            <w:pPr>
+              <w:pStyle w:val="ListParagraph"/>
+              <w:numPr>
+                <w:ilvl w:val="0"/>
+                <w:numId w:val="4"/>
+              </w:numPr>
+              <w:rPr>
+                <w:rFonts w:ascii="Arial" w:hAnsi="Arial" w:cs="Arial"/>
+              </w:rPr>
+            </w:pPr>
+            <w:r>
+              <w:rPr>
+                <w:rFonts w:ascii="Arial" w:hAnsi="Arial" w:cs="Arial"/>
+              </w:rPr>
+              <w:t>I played with some of the other jcodec arguments</w:t>
+            </w:r>
+          </w:p>
+          <w:p>
+            <w:pPr>
+              <w:pStyle w:val="ListParagraph"/>
+              <w:numPr>
+                <w:ilvl w:val="0"/>
+                <w:numId w:val="4"/>
+              </w:numPr>
+              <w:rPr>
+                <w:rFonts w:ascii="Arial" w:hAnsi="Arial" w:cs="Arial"/>
+              </w:rPr>
+            </w:pPr>
+            <w:r>
+              <w:rPr>
+                <w:rFonts w:ascii="Arial" w:hAnsi="Arial" w:cs="Arial"/>
+              </w:rPr>
+              <w:t xml:space="preserve">Started implementing my own edit and patch in a new way. </w:t>
+            </w:r>
+          </w:p>
+        </w:tc>
+        <w:tc>
+          <w:tcPr>
+            <w:tcW w:w="2805" w:type="dxa"/>
+          </w:tcPr>
+          <w:p>
+            <w:pPr>
+              <w:pStyle w:val="ListParagraph"/>
+              <w:numPr>
+                <w:ilvl w:val="0"/>
+                <w:numId w:val="5"/>
+              </w:numPr>
+              <w:rPr>
+                <w:rFonts w:ascii="Arial" w:hAnsi="Arial" w:cs="Arial"/>
+              </w:rPr>
+            </w:pPr>
+          </w:p>
+        </w:tc>
+      </w:tr>
+      <w:tr>
+        <w:trPr>
+          <w:jc w:val="center"/>
+        </w:trPr>
+        <w:tc>
+          <w:tcPr>
+            <w:tcW w:w="1484" w:type="dxa"/>
+            <w:vAlign w:val="center"/>
+          </w:tcPr>
+          <w:p>
+            <w:pPr>
+              <w:jc w:val="center"/>
+              <w:rPr>
+                <w:rFonts w:ascii="Arial" w:hAnsi="Arial" w:cs="Arial"/>
+              </w:rPr>
+            </w:pPr>
+            <w:r>
+              <w:rPr>
+                <w:rFonts w:ascii="Arial" w:hAnsi="Arial" w:cs="Arial"/>
+              </w:rPr>
+              <w:t>Tuesday 2</w:t>
+            </w:r>
+            <w:r>
+              <w:rPr>
+                <w:rFonts w:ascii="Arial" w:hAnsi="Arial" w:cs="Arial"/>
+                <w:vertAlign w:val="superscript"/>
+              </w:rPr>
+              <w:t>nd</w:t>
+            </w:r>
+            <w:r>
+              <w:rPr>
+                <w:rFonts w:ascii="Arial" w:hAnsi="Arial" w:cs="Arial"/>
+              </w:rPr>
+              <w:t xml:space="preserve"> October</w:t>
+            </w:r>
+          </w:p>
+        </w:tc>
+        <w:tc>
+          <w:tcPr>
+            <w:tcW w:w="2055" w:type="dxa"/>
+          </w:tcPr>
+          <w:p>
+            <w:pPr>
+              <w:rPr>
+                <w:rFonts w:ascii="Arial" w:hAnsi="Arial" w:cs="Arial"/>
+              </w:rPr>
+            </w:pPr>
+          </w:p>
+        </w:tc>
+        <w:tc>
+          <w:tcPr>
+            <w:tcW w:w="8682" w:type="dxa"/>
+          </w:tcPr>
+          <w:p>
+            <w:pPr>
+              <w:pStyle w:val="ListParagraph"/>
+              <w:numPr>
+                <w:ilvl w:val="0"/>
+                <w:numId w:val="4"/>
+              </w:numPr>
+              <w:rPr>
+                <w:rFonts w:ascii="Arial" w:hAnsi="Arial" w:cs="Arial"/>
+              </w:rPr>
+            </w:pPr>
+            <w:r>
+              <w:rPr>
+                <w:rFonts w:ascii="Arial" w:hAnsi="Arial" w:cs="Arial"/>
+              </w:rPr>
+              <w:t xml:space="preserve">Continued with my implementation. </w:t>
+            </w:r>
+          </w:p>
+          <w:p>
+            <w:pPr>
+              <w:pStyle w:val="ListParagraph"/>
+              <w:numPr>
+                <w:ilvl w:val="0"/>
+                <w:numId w:val="4"/>
+              </w:numPr>
+              <w:rPr>
+                <w:rFonts w:ascii="Arial" w:hAnsi="Arial" w:cs="Arial"/>
+              </w:rPr>
+            </w:pPr>
+            <w:r>
+              <w:rPr>
+                <w:rFonts w:ascii="Arial" w:hAnsi="Arial" w:cs="Arial"/>
+              </w:rPr>
+              <w:t>Tested with the different jcodec methods</w:t>
+            </w:r>
+            <w:r>
+              <w:rPr>
+                <w:rFonts w:ascii="Arial" w:hAnsi="Arial" w:cs="Arial"/>
+              </w:rPr>
+              <w:t>.</w:t>
+            </w:r>
+          </w:p>
+        </w:tc>
+        <w:tc>
+          <w:tcPr>
+            <w:tcW w:w="2805" w:type="dxa"/>
+          </w:tcPr>
+          <w:p>
+            <w:pPr>
+              <w:pStyle w:val="ListParagraph"/>
+              <w:numPr>
+                <w:ilvl w:val="0"/>
+                <w:numId w:val="5"/>
+              </w:numPr>
+              <w:rPr>
+                <w:rFonts w:ascii="Arial" w:hAnsi="Arial" w:cs="Arial"/>
+              </w:rPr>
+            </w:pPr>
+          </w:p>
+        </w:tc>
+      </w:tr>
+      <w:tr>
+        <w:trPr>
+          <w:jc w:val="center"/>
+        </w:trPr>
+        <w:tc>
+          <w:tcPr>
+            <w:tcW w:w="1484" w:type="dxa"/>
+            <w:vAlign w:val="center"/>
+          </w:tcPr>
+          <w:p>
+            <w:pPr>
+              <w:jc w:val="center"/>
+              <w:rPr>
+                <w:rFonts w:ascii="Arial" w:hAnsi="Arial" w:cs="Arial"/>
+              </w:rPr>
+            </w:pPr>
+            <w:r>
+              <w:rPr>
+                <w:rFonts w:ascii="Arial" w:hAnsi="Arial" w:cs="Arial"/>
+              </w:rPr>
+              <w:t>Wednesday 3</w:t>
+            </w:r>
+            <w:r>
+              <w:rPr>
+                <w:rFonts w:ascii="Arial" w:hAnsi="Arial" w:cs="Arial"/>
+                <w:vertAlign w:val="superscript"/>
+              </w:rPr>
+              <w:t>rd</w:t>
+            </w:r>
+            <w:r>
+              <w:rPr>
+                <w:rFonts w:ascii="Arial" w:hAnsi="Arial" w:cs="Arial"/>
+              </w:rPr>
+              <w:t xml:space="preserve"> October</w:t>
+            </w:r>
+          </w:p>
+        </w:tc>
+        <w:tc>
+          <w:tcPr>
+            <w:tcW w:w="2055" w:type="dxa"/>
+          </w:tcPr>
+          <w:p>
+            <w:pPr>
+              <w:rPr>
+                <w:rFonts w:ascii="Arial" w:hAnsi="Arial" w:cs="Arial"/>
+              </w:rPr>
+            </w:pPr>
+            <w:r>
+              <w:rPr>
+                <w:rFonts w:ascii="Arial" w:hAnsi="Arial" w:cs="Arial"/>
+              </w:rPr>
+              <w:t>Fourth meeting with supervisor</w:t>
+            </w:r>
+          </w:p>
+        </w:tc>
+        <w:tc>
+          <w:tcPr>
+            <w:tcW w:w="8682" w:type="dxa"/>
+          </w:tcPr>
+          <w:p>
+            <w:pPr>
+              <w:pStyle w:val="ListParagraph"/>
+              <w:numPr>
+                <w:ilvl w:val="0"/>
+                <w:numId w:val="4"/>
+              </w:numPr>
+              <w:rPr>
+                <w:rFonts w:ascii="Arial" w:hAnsi="Arial" w:cs="Arial"/>
+              </w:rPr>
+            </w:pPr>
+            <w:r>
+              <w:rPr>
+                <w:rFonts w:ascii="Arial" w:hAnsi="Arial" w:cs="Arial"/>
+              </w:rPr>
+              <w:t xml:space="preserve">Asked my questions about jcodec and gin </w:t>
+            </w:r>
+          </w:p>
+          <w:p>
+            <w:pPr>
+              <w:pStyle w:val="ListParagraph"/>
+              <w:numPr>
+                <w:ilvl w:val="0"/>
+                <w:numId w:val="4"/>
+              </w:numPr>
+              <w:rPr>
+                <w:rFonts w:ascii="Arial" w:hAnsi="Arial" w:cs="Arial"/>
+              </w:rPr>
+            </w:pPr>
+            <w:r>
+              <w:rPr>
+                <w:rFonts w:ascii="Arial" w:hAnsi="Arial" w:cs="Arial"/>
+              </w:rPr>
+              <w:t>Showed my current code</w:t>
+            </w:r>
+          </w:p>
+          <w:p>
+            <w:pPr>
+              <w:pStyle w:val="ListParagraph"/>
+              <w:numPr>
+                <w:ilvl w:val="0"/>
+                <w:numId w:val="4"/>
+              </w:numPr>
+              <w:rPr>
+                <w:rFonts w:ascii="Arial" w:hAnsi="Arial" w:cs="Arial"/>
+              </w:rPr>
+            </w:pPr>
+            <w:r>
+              <w:rPr>
+                <w:rFonts w:ascii="Arial" w:hAnsi="Arial" w:cs="Arial"/>
+              </w:rPr>
+              <w:t>Discussed the poster and interim report and how to do this so I can get a first draft done soon.</w:t>
+            </w:r>
+          </w:p>
+          <w:p>
+            <w:pPr>
+              <w:pStyle w:val="ListParagraph"/>
+              <w:numPr>
+                <w:ilvl w:val="0"/>
+                <w:numId w:val="4"/>
+              </w:numPr>
+              <w:rPr>
+                <w:rFonts w:ascii="Arial" w:hAnsi="Arial" w:cs="Arial"/>
+              </w:rPr>
+            </w:pPr>
+            <w:r>
+              <w:rPr>
+                <w:rFonts w:ascii="Arial" w:hAnsi="Arial" w:cs="Arial"/>
+              </w:rPr>
+              <w:t xml:space="preserve">Tested with the different jcodec methods. </w:t>
+            </w:r>
+          </w:p>
+          <w:p>
+            <w:pPr>
+              <w:pStyle w:val="ListParagraph"/>
+              <w:numPr>
+                <w:ilvl w:val="0"/>
+                <w:numId w:val="4"/>
+              </w:numPr>
+              <w:rPr>
+                <w:rFonts w:ascii="Arial" w:hAnsi="Arial" w:cs="Arial"/>
+              </w:rPr>
+            </w:pPr>
+            <w:r>
+              <w:rPr>
+                <w:rFonts w:ascii="Arial" w:hAnsi="Arial" w:cs="Arial"/>
+              </w:rPr>
+              <w:t xml:space="preserve">Also got the refactored version of gin code. </w:t>
+            </w:r>
             <w:bookmarkStart w:id="0" w:name="_GoBack"/>
             <w:bookmarkEnd w:id="0"/>
           </w:p>
+        </w:tc>
+        <w:tc>
+          <w:tcPr>
+            <w:tcW w:w="2805" w:type="dxa"/>
+          </w:tcPr>
+          <w:p>
+            <w:pPr>
+              <w:pStyle w:val="ListParagraph"/>
+              <w:numPr>
+                <w:ilvl w:val="0"/>
+                <w:numId w:val="5"/>
+              </w:numPr>
+              <w:rPr>
+                <w:rFonts w:ascii="Arial" w:hAnsi="Arial" w:cs="Arial"/>
+              </w:rPr>
+            </w:pPr>
+            <w:r>
+              <w:rPr>
+                <w:rFonts w:ascii="Arial" w:hAnsi="Arial" w:cs="Arial"/>
+              </w:rPr>
+              <w:t>First interim report draft send to sandy ASAP</w:t>
+            </w:r>
+          </w:p>
+          <w:p>
+            <w:pPr>
+              <w:pStyle w:val="ListParagraph"/>
+              <w:numPr>
+                <w:ilvl w:val="0"/>
+                <w:numId w:val="5"/>
+              </w:numPr>
+              <w:rPr>
+                <w:rFonts w:ascii="Arial" w:hAnsi="Arial" w:cs="Arial"/>
+              </w:rPr>
+            </w:pPr>
+            <w:r>
+              <w:rPr>
+                <w:rFonts w:ascii="Arial" w:hAnsi="Arial" w:cs="Arial"/>
+              </w:rPr>
+              <w:t>Continue coding</w:t>
+            </w:r>
+          </w:p>
+          <w:p>
+            <w:pPr>
+              <w:pStyle w:val="ListParagraph"/>
+              <w:numPr>
+                <w:ilvl w:val="0"/>
+                <w:numId w:val="5"/>
+              </w:numPr>
+              <w:rPr>
+                <w:rFonts w:ascii="Arial" w:hAnsi="Arial" w:cs="Arial"/>
+              </w:rPr>
+            </w:pPr>
+            <w:r>
+              <w:rPr>
+                <w:rFonts w:ascii="Arial" w:hAnsi="Arial" w:cs="Arial"/>
+              </w:rPr>
+              <w:t>Begin the Poster?</w:t>
+            </w:r>
+          </w:p>
+        </w:tc>
+      </w:tr>
+      <w:tr>
+        <w:trPr>
+          <w:jc w:val="center"/>
+        </w:trPr>
+        <w:tc>
+          <w:tcPr>
+            <w:tcW w:w="1484" w:type="dxa"/>
+            <w:vAlign w:val="center"/>
+          </w:tcPr>
+          <w:p>
+            <w:pPr>
+              <w:jc w:val="center"/>
+              <w:rPr>
+                <w:rFonts w:ascii="Arial" w:hAnsi="Arial" w:cs="Arial"/>
+              </w:rPr>
+            </w:pPr>
+          </w:p>
+        </w:tc>
+        <w:tc>
+          <w:tcPr>
+            <w:tcW w:w="2055" w:type="dxa"/>
+          </w:tcPr>
+          <w:p>
+            <w:pPr>
+              <w:rPr>
+                <w:rFonts w:ascii="Arial" w:hAnsi="Arial" w:cs="Arial"/>
+              </w:rPr>
+            </w:pPr>
+          </w:p>
+        </w:tc>
+        <w:tc>
+          <w:tcPr>
+            <w:tcW w:w="8682" w:type="dxa"/>
+          </w:tcPr>
           <w:p>
             <w:pPr>
               <w:pStyle w:val="ListParagraph"/>
@@ -5355,13 +5937,60 @@
                 <w:rFonts w:ascii="Arial" w:hAnsi="Arial" w:cs="Arial"/>
               </w:rPr>
             </w:pPr>
-            <w:r>
-              <w:rPr>
-                <w:rFonts w:ascii="Arial" w:hAnsi="Arial" w:cs="Arial"/>
-              </w:rPr>
-              <w:t>Also realised the bad structure of my project and git repository so deleted it and started again with a better structure</w:t>
-            </w:r>
-          </w:p>
+          </w:p>
+        </w:tc>
+        <w:tc>
+          <w:tcPr>
+            <w:tcW w:w="2805" w:type="dxa"/>
+          </w:tcPr>
+          <w:p>
+            <w:pPr>
+              <w:pStyle w:val="ListParagraph"/>
+              <w:numPr>
+                <w:ilvl w:val="0"/>
+                <w:numId w:val="5"/>
+              </w:numPr>
+              <w:rPr>
+                <w:rFonts w:ascii="Arial" w:hAnsi="Arial" w:cs="Arial"/>
+              </w:rPr>
+            </w:pPr>
+          </w:p>
+        </w:tc>
+      </w:tr>
+      <w:tr>
+        <w:trPr>
+          <w:jc w:val="center"/>
+        </w:trPr>
+        <w:tc>
+          <w:tcPr>
+            <w:tcW w:w="1484" w:type="dxa"/>
+            <w:vAlign w:val="center"/>
+          </w:tcPr>
+          <w:p>
+            <w:pPr>
+              <w:jc w:val="center"/>
+              <w:rPr>
+                <w:rFonts w:ascii="Arial" w:hAnsi="Arial" w:cs="Arial"/>
+              </w:rPr>
+            </w:pPr>
+          </w:p>
+        </w:tc>
+        <w:tc>
+          <w:tcPr>
+            <w:tcW w:w="2055" w:type="dxa"/>
+          </w:tcPr>
+          <w:p>
+            <w:pPr>
+              <w:rPr>
+                <w:rFonts w:ascii="Arial" w:hAnsi="Arial" w:cs="Arial"/>
+              </w:rPr>
+            </w:pPr>
+          </w:p>
+        </w:tc>
+        <w:tc>
+          <w:tcPr>
+            <w:tcW w:w="8682" w:type="dxa"/>
+          </w:tcPr>
           <w:p>
             <w:pPr>
               <w:pStyle w:val="ListParagraph"/>
@@ -7269,10 +7898,13 @@
     <w:rsid w:val="0043086B"/>
     <w:rsid w:val="00644CF6"/>
     <w:rsid w:val="006A6891"/>
+    <w:rsid w:val="00700E8F"/>
     <w:rsid w:val="008B1FB6"/>
     <w:rsid w:val="00CE574D"/>
     <w:rsid w:val="00D8378A"/>
+    <w:rsid w:val="00F27986"/>
     <w:rsid w:val="00F94F17"/>
+    <w:rsid w:val="00FB679E"/>
   </w:rsids>
   <m:mathPr>
     <m:mathFont m:val="Cambria Math"/>

</xml_diff>

<commit_message>
Code with Edits. Poster
</commit_message>
<xml_diff>
--- a/Documents/Log/dissertaionLog.docx
+++ b/Documents/Log/dissertaionLog.docx
@@ -1042,7 +1042,21 @@
               <w:rPr>
                 <w:rFonts w:ascii="Arial" w:hAnsi="Arial" w:cs="Arial"/>
               </w:rPr>
-              <w:t xml:space="preserve">Deterministic – ‘[something] in which no randomness is involved in the development of future states of the [thing]’. A determistic model should produce the same output from a given input or start. </w:t>
+              <w:t xml:space="preserve">Deterministic – ‘[something] in which no randomness is involved in the development of future states of the [thing]’. A </w:t>
+            </w:r>
+            <w:proofErr w:type="spellStart"/>
+            <w:r>
+              <w:rPr>
+                <w:rFonts w:ascii="Arial" w:hAnsi="Arial" w:cs="Arial"/>
+              </w:rPr>
+              <w:t>determistic</w:t>
+            </w:r>
+            <w:proofErr w:type="spellEnd"/>
+            <w:r>
+              <w:rPr>
+                <w:rFonts w:ascii="Arial" w:hAnsi="Arial" w:cs="Arial"/>
+              </w:rPr>
+              <w:t xml:space="preserve"> model should produce the same output from a given input or start. </w:t>
             </w:r>
             <w:hyperlink r:id="rId8" w:history="1">
               <w:r>
@@ -1219,7 +1233,21 @@
               <w:rPr>
                 <w:rFonts w:ascii="Arial" w:hAnsi="Arial" w:cs="Arial"/>
               </w:rPr>
-              <w:t>Criticism: only looks at CPU and does not consider display, wifi and GPS</w:t>
+              <w:t xml:space="preserve">Criticism: only looks at CPU and does not consider display, </w:t>
+            </w:r>
+            <w:proofErr w:type="spellStart"/>
+            <w:r>
+              <w:rPr>
+                <w:rFonts w:ascii="Arial" w:hAnsi="Arial" w:cs="Arial"/>
+              </w:rPr>
+              <w:t>wifi</w:t>
+            </w:r>
+            <w:proofErr w:type="spellEnd"/>
+            <w:r>
+              <w:rPr>
+                <w:rFonts w:ascii="Arial" w:hAnsi="Arial" w:cs="Arial"/>
+              </w:rPr>
+              <w:t xml:space="preserve"> and GPS</w:t>
             </w:r>
           </w:p>
           <w:p>
@@ -1310,7 +1338,21 @@
               <w:rPr>
                 <w:rFonts w:ascii="Arial" w:hAnsi="Arial" w:cs="Arial"/>
               </w:rPr>
-              <w:t>Hyperparameter – search over the efficiency tradeoff of MLPs</w:t>
+              <w:t xml:space="preserve">Hyperparameter – search over the efficiency </w:t>
+            </w:r>
+            <w:proofErr w:type="spellStart"/>
+            <w:r>
+              <w:rPr>
+                <w:rFonts w:ascii="Arial" w:hAnsi="Arial" w:cs="Arial"/>
+              </w:rPr>
+              <w:t>tradeoff</w:t>
+            </w:r>
+            <w:proofErr w:type="spellEnd"/>
+            <w:r>
+              <w:rPr>
+                <w:rFonts w:ascii="Arial" w:hAnsi="Arial" w:cs="Arial"/>
+              </w:rPr>
+              <w:t xml:space="preserve"> of MLPs</w:t>
             </w:r>
           </w:p>
           <w:p>
@@ -1496,7 +1538,21 @@
               <w:rPr>
                 <w:rFonts w:ascii="Arial" w:hAnsi="Arial" w:cs="Arial"/>
               </w:rPr>
-              <w:t xml:space="preserve">Fitness function is the nergy consumption measured by Opacitor. Fitness is determined deterministically </w:t>
+              <w:t xml:space="preserve">Fitness function is the </w:t>
+            </w:r>
+            <w:proofErr w:type="spellStart"/>
+            <w:r>
+              <w:rPr>
+                <w:rFonts w:ascii="Arial" w:hAnsi="Arial" w:cs="Arial"/>
+              </w:rPr>
+              <w:t>nergy</w:t>
+            </w:r>
+            <w:proofErr w:type="spellEnd"/>
+            <w:r>
+              <w:rPr>
+                <w:rFonts w:ascii="Arial" w:hAnsi="Arial" w:cs="Arial"/>
+              </w:rPr>
+              <w:t xml:space="preserve"> consumption measured by Opacitor. Fitness is determined deterministically </w:t>
             </w:r>
           </w:p>
           <w:p>
@@ -1683,7 +1739,21 @@
               <w:rPr>
                 <w:rFonts w:ascii="Arial" w:hAnsi="Arial" w:cs="Arial"/>
               </w:rPr>
-              <w:t xml:space="preserve">An SBSE approach is able to accommodate these interactions where they exist without the developer needing to specifiy where they are, achieving better performance without additional developer effort. </w:t>
+              <w:t xml:space="preserve">An SBSE approach is able to accommodate these interactions where they exist without the developer needing to </w:t>
+            </w:r>
+            <w:proofErr w:type="spellStart"/>
+            <w:r>
+              <w:rPr>
+                <w:rFonts w:ascii="Arial" w:hAnsi="Arial" w:cs="Arial"/>
+              </w:rPr>
+              <w:t>specifiy</w:t>
+            </w:r>
+            <w:proofErr w:type="spellEnd"/>
+            <w:r>
+              <w:rPr>
+                <w:rFonts w:ascii="Arial" w:hAnsi="Arial" w:cs="Arial"/>
+              </w:rPr>
+              <w:t xml:space="preserve"> where they are, achieving better performance without additional developer effort. </w:t>
             </w:r>
           </w:p>
           <w:p>
@@ -1798,7 +1868,35 @@
               <w:rPr>
                 <w:rFonts w:ascii="Arial" w:hAnsi="Arial" w:cs="Arial"/>
               </w:rPr>
-              <w:t>Big Idea:GI  seeks to imptove software’s non-functional properties by treating program as if it was genetic material</w:t>
+              <w:t xml:space="preserve">Big </w:t>
+            </w:r>
+            <w:proofErr w:type="spellStart"/>
+            <w:r>
+              <w:rPr>
+                <w:rFonts w:ascii="Arial" w:hAnsi="Arial" w:cs="Arial"/>
+              </w:rPr>
+              <w:t>Idea:GI</w:t>
+            </w:r>
+            <w:proofErr w:type="spellEnd"/>
+            <w:r>
+              <w:rPr>
+                <w:rFonts w:ascii="Arial" w:hAnsi="Arial" w:cs="Arial"/>
+              </w:rPr>
+              <w:t xml:space="preserve">  seeks to </w:t>
+            </w:r>
+            <w:proofErr w:type="spellStart"/>
+            <w:r>
+              <w:rPr>
+                <w:rFonts w:ascii="Arial" w:hAnsi="Arial" w:cs="Arial"/>
+              </w:rPr>
+              <w:t>imptove</w:t>
+            </w:r>
+            <w:proofErr w:type="spellEnd"/>
+            <w:r>
+              <w:rPr>
+                <w:rFonts w:ascii="Arial" w:hAnsi="Arial" w:cs="Arial"/>
+              </w:rPr>
+              <w:t xml:space="preserve"> software’s non-functional properties by treating program as if it was genetic material</w:t>
             </w:r>
           </w:p>
           <w:p>
@@ -1866,11 +1964,33 @@
                 <w:rFonts w:ascii="Arial" w:hAnsi="Arial" w:cs="Arial"/>
               </w:rPr>
             </w:pPr>
-            <w:r>
-              <w:rPr>
-                <w:rFonts w:ascii="Arial" w:hAnsi="Arial" w:cs="Arial"/>
-              </w:rPr>
-              <w:t>Petke et al – made MiniSAT which is a popular Boolean satisfiability solver can be optimised for execution time so it is 17% faster than CIT</w:t>
+            <w:proofErr w:type="spellStart"/>
+            <w:r>
+              <w:rPr>
+                <w:rFonts w:ascii="Arial" w:hAnsi="Arial" w:cs="Arial"/>
+              </w:rPr>
+              <w:t>Petke</w:t>
+            </w:r>
+            <w:proofErr w:type="spellEnd"/>
+            <w:r>
+              <w:rPr>
+                <w:rFonts w:ascii="Arial" w:hAnsi="Arial" w:cs="Arial"/>
+              </w:rPr>
+              <w:t xml:space="preserve"> et al – made </w:t>
+            </w:r>
+            <w:proofErr w:type="spellStart"/>
+            <w:r>
+              <w:rPr>
+                <w:rFonts w:ascii="Arial" w:hAnsi="Arial" w:cs="Arial"/>
+              </w:rPr>
+              <w:t>MiniSAT</w:t>
+            </w:r>
+            <w:proofErr w:type="spellEnd"/>
+            <w:r>
+              <w:rPr>
+                <w:rFonts w:ascii="Arial" w:hAnsi="Arial" w:cs="Arial"/>
+              </w:rPr>
+              <w:t xml:space="preserve"> which is a popular Boolean satisfiability solver can be optimised for execution time so it is 17% faster than CIT</w:t>
             </w:r>
           </w:p>
           <w:p>
@@ -2221,7 +2341,21 @@
               <w:rPr>
                 <w:rFonts w:ascii="Arial" w:hAnsi="Arial" w:cs="Arial"/>
               </w:rPr>
-              <w:t xml:space="preserve">Previous work has included Hoffmann et al ‘s ‘PowerDial’ which is ‘a system for dynamically modifying trade-offs between accuracy in computation and use of system resources during load peaks’ </w:t>
+              <w:t>Previous work has included Hoffmann et al ‘s ‘</w:t>
+            </w:r>
+            <w:proofErr w:type="spellStart"/>
+            <w:r>
+              <w:rPr>
+                <w:rFonts w:ascii="Arial" w:hAnsi="Arial" w:cs="Arial"/>
+              </w:rPr>
+              <w:t>PowerDial</w:t>
+            </w:r>
+            <w:proofErr w:type="spellEnd"/>
+            <w:r>
+              <w:rPr>
+                <w:rFonts w:ascii="Arial" w:hAnsi="Arial" w:cs="Arial"/>
+              </w:rPr>
+              <w:t xml:space="preserve">’ which is ‘a system for dynamically modifying trade-offs between accuracy in computation and use of system resources during load peaks’ </w:t>
             </w:r>
           </w:p>
           <w:p>
@@ -2235,11 +2369,19 @@
                 <w:rFonts w:ascii="Arial" w:hAnsi="Arial" w:cs="Arial"/>
               </w:rPr>
             </w:pPr>
-            <w:r>
-              <w:rPr>
-                <w:rFonts w:ascii="Arial" w:hAnsi="Arial" w:cs="Arial"/>
-              </w:rPr>
-              <w:t xml:space="preserve">PowerDial reduces the amount of computing infrastructure instead of really focusing on energy consumption. </w:t>
+            <w:proofErr w:type="spellStart"/>
+            <w:r>
+              <w:rPr>
+                <w:rFonts w:ascii="Arial" w:hAnsi="Arial" w:cs="Arial"/>
+              </w:rPr>
+              <w:t>PowerDial</w:t>
+            </w:r>
+            <w:proofErr w:type="spellEnd"/>
+            <w:r>
+              <w:rPr>
+                <w:rFonts w:ascii="Arial" w:hAnsi="Arial" w:cs="Arial"/>
+              </w:rPr>
+              <w:t xml:space="preserve"> reduces the amount of computing infrastructure instead of really focusing on energy consumption. </w:t>
             </w:r>
           </w:p>
           <w:p>
@@ -2263,7 +2405,21 @@
               <w:rPr>
                 <w:rFonts w:ascii="Arial" w:hAnsi="Arial" w:cs="Arial"/>
               </w:rPr>
-              <w:t xml:space="preserve"> using dlmalloc memory allocator for execution time and memory consumption. </w:t>
+              <w:t xml:space="preserve"> using </w:t>
+            </w:r>
+            <w:proofErr w:type="spellStart"/>
+            <w:r>
+              <w:rPr>
+                <w:rFonts w:ascii="Arial" w:hAnsi="Arial" w:cs="Arial"/>
+              </w:rPr>
+              <w:t>dlmalloc</w:t>
+            </w:r>
+            <w:proofErr w:type="spellEnd"/>
+            <w:r>
+              <w:rPr>
+                <w:rFonts w:ascii="Arial" w:hAnsi="Arial" w:cs="Arial"/>
+              </w:rPr>
+              <w:t xml:space="preserve"> memory allocator for execution time and memory consumption. </w:t>
             </w:r>
           </w:p>
           <w:p>
@@ -2281,7 +2437,21 @@
               <w:rPr>
                 <w:rFonts w:ascii="Arial" w:hAnsi="Arial" w:cs="Arial"/>
               </w:rPr>
-              <w:t>Mutation of source code – each variation point has a range of potential substitution values were selected till appropriate. In the template version of CacheBuilder the substitution values can be directly inserted.</w:t>
+              <w:t xml:space="preserve">Mutation of source code – each variation point has a range of potential substitution values were selected till appropriate. In the template version of </w:t>
+            </w:r>
+            <w:proofErr w:type="spellStart"/>
+            <w:r>
+              <w:rPr>
+                <w:rFonts w:ascii="Arial" w:hAnsi="Arial" w:cs="Arial"/>
+              </w:rPr>
+              <w:t>CacheBuilder</w:t>
+            </w:r>
+            <w:proofErr w:type="spellEnd"/>
+            <w:r>
+              <w:rPr>
+                <w:rFonts w:ascii="Arial" w:hAnsi="Arial" w:cs="Arial"/>
+              </w:rPr>
+              <w:t xml:space="preserve"> the substitution values can be directly inserted.</w:t>
             </w:r>
           </w:p>
           <w:p>
@@ -2300,7 +2470,21 @@
                 <w:rFonts w:ascii="Arial" w:hAnsi="Arial" w:cs="Arial"/>
               </w:rPr>
               <w:lastRenderedPageBreak/>
-              <w:t xml:space="preserve">Measuring Energy Consumption – Opacitors time to shine. It is designed to stop multiple runs and algorithms can be compared. </w:t>
+              <w:t xml:space="preserve">Measuring Energy Consumption – </w:t>
+            </w:r>
+            <w:proofErr w:type="spellStart"/>
+            <w:r>
+              <w:rPr>
+                <w:rFonts w:ascii="Arial" w:hAnsi="Arial" w:cs="Arial"/>
+              </w:rPr>
+              <w:t>Opacitors</w:t>
+            </w:r>
+            <w:proofErr w:type="spellEnd"/>
+            <w:r>
+              <w:rPr>
+                <w:rFonts w:ascii="Arial" w:hAnsi="Arial" w:cs="Arial"/>
+              </w:rPr>
+              <w:t xml:space="preserve"> time to shine. It is designed to stop multiple runs and algorithms can be compared. </w:t>
             </w:r>
           </w:p>
           <w:p>
@@ -2643,7 +2827,21 @@
               <w:rPr>
                 <w:rFonts w:ascii="Arial" w:hAnsi="Arial" w:cs="Arial"/>
               </w:rPr>
-              <w:t xml:space="preserve">Previous work – Sahin et al – measuring the effect of 6 refactoring techniques on Java programs and finding out that the energy usage are highly end-application dependent. </w:t>
+              <w:t xml:space="preserve">Previous work – </w:t>
+            </w:r>
+            <w:proofErr w:type="spellStart"/>
+            <w:r>
+              <w:rPr>
+                <w:rFonts w:ascii="Arial" w:hAnsi="Arial" w:cs="Arial"/>
+              </w:rPr>
+              <w:t>Sahin</w:t>
+            </w:r>
+            <w:proofErr w:type="spellEnd"/>
+            <w:r>
+              <w:rPr>
+                <w:rFonts w:ascii="Arial" w:hAnsi="Arial" w:cs="Arial"/>
+              </w:rPr>
+              <w:t xml:space="preserve"> et al – measuring the effect of 6 refactoring techniques on Java programs and finding out that the energy usage are highly end-application dependent. </w:t>
             </w:r>
           </w:p>
           <w:p>
@@ -2675,12 +2873,34 @@
                 <w:rFonts w:ascii="Arial" w:hAnsi="Arial" w:cs="Arial"/>
               </w:rPr>
             </w:pPr>
+            <w:proofErr w:type="spellStart"/>
             <w:r>
               <w:rPr>
                 <w:rFonts w:ascii="Arial" w:hAnsi="Arial" w:cs="Arial"/>
               </w:rPr>
               <w:lastRenderedPageBreak/>
-              <w:t>Mantos et al’s ‘SEEDS framework’ which alternates subtypes container classes are substituted into bytecode so it minimises power consumption.</w:t>
+              <w:t>Mantos</w:t>
+            </w:r>
+            <w:proofErr w:type="spellEnd"/>
+            <w:r>
+              <w:rPr>
+                <w:rFonts w:ascii="Arial" w:hAnsi="Arial" w:cs="Arial"/>
+              </w:rPr>
+              <w:t xml:space="preserve"> et </w:t>
+            </w:r>
+            <w:proofErr w:type="spellStart"/>
+            <w:r>
+              <w:rPr>
+                <w:rFonts w:ascii="Arial" w:hAnsi="Arial" w:cs="Arial"/>
+              </w:rPr>
+              <w:t>al’s</w:t>
+            </w:r>
+            <w:proofErr w:type="spellEnd"/>
+            <w:r>
+              <w:rPr>
+                <w:rFonts w:ascii="Arial" w:hAnsi="Arial" w:cs="Arial"/>
+              </w:rPr>
+              <w:t xml:space="preserve"> ‘SEEDS framework’ which alternates subtypes container classes are substituted into bytecode so it minimises power consumption.</w:t>
             </w:r>
           </w:p>
           <w:p>
@@ -2748,11 +2968,19 @@
                 <w:rFonts w:ascii="Arial" w:hAnsi="Arial" w:cs="Arial"/>
               </w:rPr>
             </w:pPr>
-            <w:r>
-              <w:rPr>
-                <w:rFonts w:ascii="Arial" w:hAnsi="Arial" w:cs="Arial"/>
-              </w:rPr>
-              <w:t xml:space="preserve">Opacitos is unaffected by anything else executing so it can be executed simultaneously with other programs without difficulty. </w:t>
+            <w:proofErr w:type="spellStart"/>
+            <w:r>
+              <w:rPr>
+                <w:rFonts w:ascii="Arial" w:hAnsi="Arial" w:cs="Arial"/>
+              </w:rPr>
+              <w:t>Opacitos</w:t>
+            </w:r>
+            <w:proofErr w:type="spellEnd"/>
+            <w:r>
+              <w:rPr>
+                <w:rFonts w:ascii="Arial" w:hAnsi="Arial" w:cs="Arial"/>
+              </w:rPr>
+              <w:t xml:space="preserve"> is unaffected by anything else executing so it can be executed simultaneously with other programs without difficulty. </w:t>
             </w:r>
             <w:r>
               <w:rPr>
@@ -2897,11 +3125,19 @@
                 <w:rFonts w:ascii="Arial" w:hAnsi="Arial" w:cs="Arial"/>
               </w:rPr>
             </w:pPr>
-            <w:r>
-              <w:rPr>
-                <w:rFonts w:ascii="Arial" w:hAnsi="Arial" w:cs="Arial"/>
-              </w:rPr>
-              <w:t xml:space="preserve">Liskov Substitution Principle – if something expects a parent class but gets a child, the child should conform to what is expected of the parent. </w:t>
+            <w:proofErr w:type="spellStart"/>
+            <w:r>
+              <w:rPr>
+                <w:rFonts w:ascii="Arial" w:hAnsi="Arial" w:cs="Arial"/>
+              </w:rPr>
+              <w:t>Liskov</w:t>
+            </w:r>
+            <w:proofErr w:type="spellEnd"/>
+            <w:r>
+              <w:rPr>
+                <w:rFonts w:ascii="Arial" w:hAnsi="Arial" w:cs="Arial"/>
+              </w:rPr>
+              <w:t xml:space="preserve"> Substitution Principle – if something expects a parent class but gets a child, the child should conform to what is expected of the parent. </w:t>
             </w:r>
           </w:p>
         </w:tc>
@@ -3070,7 +3306,35 @@
               <w:rPr>
                 <w:rFonts w:ascii="Arial" w:hAnsi="Arial" w:cs="Arial"/>
               </w:rPr>
-              <w:t xml:space="preserve">Switch circuit ? – why if(a+b) is different to if(b+a). this is because if a is false then we won’t even check if b is false as we just give up. If we swap and b is true then we still see a. It is useful in using methods. </w:t>
+              <w:t>Switch circuit ? – why if(</w:t>
+            </w:r>
+            <w:proofErr w:type="spellStart"/>
+            <w:r>
+              <w:rPr>
+                <w:rFonts w:ascii="Arial" w:hAnsi="Arial" w:cs="Arial"/>
+              </w:rPr>
+              <w:t>a+b</w:t>
+            </w:r>
+            <w:proofErr w:type="spellEnd"/>
+            <w:r>
+              <w:rPr>
+                <w:rFonts w:ascii="Arial" w:hAnsi="Arial" w:cs="Arial"/>
+              </w:rPr>
+              <w:t>) is different to if(</w:t>
+            </w:r>
+            <w:proofErr w:type="spellStart"/>
+            <w:r>
+              <w:rPr>
+                <w:rFonts w:ascii="Arial" w:hAnsi="Arial" w:cs="Arial"/>
+              </w:rPr>
+              <w:t>b+a</w:t>
+            </w:r>
+            <w:proofErr w:type="spellEnd"/>
+            <w:r>
+              <w:rPr>
+                <w:rFonts w:ascii="Arial" w:hAnsi="Arial" w:cs="Arial"/>
+              </w:rPr>
+              <w:t xml:space="preserve">). this is because if a is false then we won’t even check if b is false as we just give up. If we swap and b is true then we still see a. It is useful in using methods. </w:t>
             </w:r>
           </w:p>
           <w:p>
@@ -3125,7 +3389,21 @@
                 <w:rFonts w:ascii="Arial" w:hAnsi="Arial" w:cs="Arial"/>
               </w:rPr>
               <w:lastRenderedPageBreak/>
-              <w:t>I’m gpnna make my own GA and unit tests to test with. As gin is open source so it want to change approach I can do this.</w:t>
+              <w:t xml:space="preserve">I’m </w:t>
+            </w:r>
+            <w:proofErr w:type="spellStart"/>
+            <w:r>
+              <w:rPr>
+                <w:rFonts w:ascii="Arial" w:hAnsi="Arial" w:cs="Arial"/>
+              </w:rPr>
+              <w:t>gpnna</w:t>
+            </w:r>
+            <w:proofErr w:type="spellEnd"/>
+            <w:r>
+              <w:rPr>
+                <w:rFonts w:ascii="Arial" w:hAnsi="Arial" w:cs="Arial"/>
+              </w:rPr>
+              <w:t xml:space="preserve"> make my own GA and unit tests to test with. As gin is open source so it want to change approach I can do this.</w:t>
             </w:r>
           </w:p>
           <w:p>
@@ -3404,7 +3682,21 @@
               <w:rPr>
                 <w:rFonts w:ascii="Arial" w:hAnsi="Arial" w:cs="Arial"/>
               </w:rPr>
-              <w:t>Run – the entire set of a generation, at the end of a run we find out ot more highly fit chromosome.</w:t>
+              <w:t xml:space="preserve">Run – the entire set of a generation, at the end of a run we find out </w:t>
+            </w:r>
+            <w:proofErr w:type="spellStart"/>
+            <w:r>
+              <w:rPr>
+                <w:rFonts w:ascii="Arial" w:hAnsi="Arial" w:cs="Arial"/>
+              </w:rPr>
+              <w:t>ot</w:t>
+            </w:r>
+            <w:proofErr w:type="spellEnd"/>
+            <w:r>
+              <w:rPr>
+                <w:rFonts w:ascii="Arial" w:hAnsi="Arial" w:cs="Arial"/>
+              </w:rPr>
+              <w:t xml:space="preserve"> more highly fit chromosome.</w:t>
             </w:r>
           </w:p>
           <w:p>
@@ -3525,7 +3817,21 @@
               <w:rPr>
                 <w:rFonts w:ascii="Arial" w:hAnsi="Arial" w:cs="Arial"/>
               </w:rPr>
-              <w:t>Got GinFork code to work</w:t>
+              <w:t xml:space="preserve">Got </w:t>
+            </w:r>
+            <w:proofErr w:type="spellStart"/>
+            <w:r>
+              <w:rPr>
+                <w:rFonts w:ascii="Arial" w:hAnsi="Arial" w:cs="Arial"/>
+              </w:rPr>
+              <w:t>GinFork</w:t>
+            </w:r>
+            <w:proofErr w:type="spellEnd"/>
+            <w:r>
+              <w:rPr>
+                <w:rFonts w:ascii="Arial" w:hAnsi="Arial" w:cs="Arial"/>
+              </w:rPr>
+              <w:t xml:space="preserve"> code to work</w:t>
             </w:r>
           </w:p>
         </w:tc>
@@ -3548,7 +3854,21 @@
               <w:rPr>
                 <w:rFonts w:ascii="Arial" w:hAnsi="Arial" w:cs="Arial"/>
               </w:rPr>
-              <w:t>Met up with Sandy to ask for help with running the ginfork application</w:t>
+              <w:t xml:space="preserve">Met up with Sandy to ask for help with running the </w:t>
+            </w:r>
+            <w:proofErr w:type="spellStart"/>
+            <w:r>
+              <w:rPr>
+                <w:rFonts w:ascii="Arial" w:hAnsi="Arial" w:cs="Arial"/>
+              </w:rPr>
+              <w:t>ginfork</w:t>
+            </w:r>
+            <w:proofErr w:type="spellEnd"/>
+            <w:r>
+              <w:rPr>
+                <w:rFonts w:ascii="Arial" w:hAnsi="Arial" w:cs="Arial"/>
+              </w:rPr>
+              <w:t xml:space="preserve"> application</w:t>
             </w:r>
           </w:p>
           <w:p>
@@ -3568,6 +3888,7 @@
               </w:rPr>
               <w:t xml:space="preserve">Problem seemed to be with the run configurations. Initially I used these configurations: </w:t>
             </w:r>
+            <w:proofErr w:type="spellStart"/>
             <w:r>
               <w:rPr>
                 <w:rFonts w:ascii="Consolas" w:hAnsi="Consolas" w:cs="Consolas"/>
@@ -3576,18 +3897,9 @@
                 <w:szCs w:val="22"/>
                 <w:shd w:val="clear" w:color="auto" w:fill="FFFFFF"/>
               </w:rPr>
-              <w:t>gin.LocalSearch examples/simple/Triangle.java -cp=examples/simple/-className=Triangle</w:t>
-            </w:r>
-            <w:r>
-              <w:rPr>
-                <w:rFonts w:ascii="Arial" w:hAnsi="Arial" w:cs="Arial"/>
-                <w:color w:val="212121"/>
-                <w:sz w:val="22"/>
-                <w:szCs w:val="22"/>
-                <w:shd w:val="clear" w:color="auto" w:fill="FFFFFF"/>
-              </w:rPr>
-              <w:t xml:space="preserve">. The run configurations I use now: </w:t>
-            </w:r>
+              <w:t>gin.LocalSearch</w:t>
+            </w:r>
+            <w:proofErr w:type="spellEnd"/>
             <w:r>
               <w:rPr>
                 <w:rFonts w:ascii="Consolas" w:hAnsi="Consolas" w:cs="Consolas"/>
@@ -3596,7 +3908,115 @@
                 <w:szCs w:val="22"/>
                 <w:shd w:val="clear" w:color="auto" w:fill="FFFFFF"/>
               </w:rPr>
-              <w:t>examples/simple/Triangle.java -className=Triangle -cp=examples/simple/ -steps=10</w:t>
+              <w:t xml:space="preserve"> examples/simple/Triangle.java -</w:t>
+            </w:r>
+            <w:proofErr w:type="spellStart"/>
+            <w:r>
+              <w:rPr>
+                <w:rFonts w:ascii="Consolas" w:hAnsi="Consolas" w:cs="Consolas"/>
+                <w:color w:val="212121"/>
+                <w:sz w:val="22"/>
+                <w:szCs w:val="22"/>
+                <w:shd w:val="clear" w:color="auto" w:fill="FFFFFF"/>
+              </w:rPr>
+              <w:t>cp</w:t>
+            </w:r>
+            <w:proofErr w:type="spellEnd"/>
+            <w:r>
+              <w:rPr>
+                <w:rFonts w:ascii="Consolas" w:hAnsi="Consolas" w:cs="Consolas"/>
+                <w:color w:val="212121"/>
+                <w:sz w:val="22"/>
+                <w:szCs w:val="22"/>
+                <w:shd w:val="clear" w:color="auto" w:fill="FFFFFF"/>
+              </w:rPr>
+              <w:t>=examples/simple/-</w:t>
+            </w:r>
+            <w:proofErr w:type="spellStart"/>
+            <w:r>
+              <w:rPr>
+                <w:rFonts w:ascii="Consolas" w:hAnsi="Consolas" w:cs="Consolas"/>
+                <w:color w:val="212121"/>
+                <w:sz w:val="22"/>
+                <w:szCs w:val="22"/>
+                <w:shd w:val="clear" w:color="auto" w:fill="FFFFFF"/>
+              </w:rPr>
+              <w:t>className</w:t>
+            </w:r>
+            <w:proofErr w:type="spellEnd"/>
+            <w:r>
+              <w:rPr>
+                <w:rFonts w:ascii="Consolas" w:hAnsi="Consolas" w:cs="Consolas"/>
+                <w:color w:val="212121"/>
+                <w:sz w:val="22"/>
+                <w:szCs w:val="22"/>
+                <w:shd w:val="clear" w:color="auto" w:fill="FFFFFF"/>
+              </w:rPr>
+              <w:t>=Triangle</w:t>
+            </w:r>
+            <w:r>
+              <w:rPr>
+                <w:rFonts w:ascii="Arial" w:hAnsi="Arial" w:cs="Arial"/>
+                <w:color w:val="212121"/>
+                <w:sz w:val="22"/>
+                <w:szCs w:val="22"/>
+                <w:shd w:val="clear" w:color="auto" w:fill="FFFFFF"/>
+              </w:rPr>
+              <w:t xml:space="preserve">. The run configurations I use now: </w:t>
+            </w:r>
+            <w:r>
+              <w:rPr>
+                <w:rFonts w:ascii="Consolas" w:hAnsi="Consolas" w:cs="Consolas"/>
+                <w:color w:val="212121"/>
+                <w:sz w:val="22"/>
+                <w:szCs w:val="22"/>
+                <w:shd w:val="clear" w:color="auto" w:fill="FFFFFF"/>
+              </w:rPr>
+              <w:t>examples/simple/Triangle.java -</w:t>
+            </w:r>
+            <w:proofErr w:type="spellStart"/>
+            <w:r>
+              <w:rPr>
+                <w:rFonts w:ascii="Consolas" w:hAnsi="Consolas" w:cs="Consolas"/>
+                <w:color w:val="212121"/>
+                <w:sz w:val="22"/>
+                <w:szCs w:val="22"/>
+                <w:shd w:val="clear" w:color="auto" w:fill="FFFFFF"/>
+              </w:rPr>
+              <w:t>className</w:t>
+            </w:r>
+            <w:proofErr w:type="spellEnd"/>
+            <w:r>
+              <w:rPr>
+                <w:rFonts w:ascii="Consolas" w:hAnsi="Consolas" w:cs="Consolas"/>
+                <w:color w:val="212121"/>
+                <w:sz w:val="22"/>
+                <w:szCs w:val="22"/>
+                <w:shd w:val="clear" w:color="auto" w:fill="FFFFFF"/>
+              </w:rPr>
+              <w:t>=Triangle -</w:t>
+            </w:r>
+            <w:proofErr w:type="spellStart"/>
+            <w:r>
+              <w:rPr>
+                <w:rFonts w:ascii="Consolas" w:hAnsi="Consolas" w:cs="Consolas"/>
+                <w:color w:val="212121"/>
+                <w:sz w:val="22"/>
+                <w:szCs w:val="22"/>
+                <w:shd w:val="clear" w:color="auto" w:fill="FFFFFF"/>
+              </w:rPr>
+              <w:t>cp</w:t>
+            </w:r>
+            <w:proofErr w:type="spellEnd"/>
+            <w:r>
+              <w:rPr>
+                <w:rFonts w:ascii="Consolas" w:hAnsi="Consolas" w:cs="Consolas"/>
+                <w:color w:val="212121"/>
+                <w:sz w:val="22"/>
+                <w:szCs w:val="22"/>
+                <w:shd w:val="clear" w:color="auto" w:fill="FFFFFF"/>
+              </w:rPr>
+              <w:t>=examples/simple/ -steps=10</w:t>
             </w:r>
           </w:p>
         </w:tc>
@@ -3814,7 +4234,14 @@
               <w:rPr>
                 <w:rFonts w:ascii="Arial" w:hAnsi="Arial" w:cs="Arial"/>
               </w:rPr>
-              <w:t>Play around with G</w:t>
+              <w:t xml:space="preserve">Play around with </w:t>
+            </w:r>
+            <w:proofErr w:type="spellStart"/>
+            <w:r>
+              <w:rPr>
+                <w:rFonts w:ascii="Arial" w:hAnsi="Arial" w:cs="Arial"/>
+              </w:rPr>
+              <w:t>G</w:t>
             </w:r>
             <w:r>
               <w:rPr>
@@ -3822,6 +4249,7 @@
               </w:rPr>
               <w:t>inFork</w:t>
             </w:r>
+            <w:proofErr w:type="spellEnd"/>
           </w:p>
         </w:tc>
         <w:tc>
@@ -4137,7 +4565,21 @@
               <w:rPr>
                 <w:rFonts w:ascii="Arial" w:hAnsi="Arial" w:cs="Arial"/>
               </w:rPr>
-              <w:t>Get the jcodec code to work</w:t>
+              <w:t xml:space="preserve">Get the </w:t>
+            </w:r>
+            <w:proofErr w:type="spellStart"/>
+            <w:r>
+              <w:rPr>
+                <w:rFonts w:ascii="Arial" w:hAnsi="Arial" w:cs="Arial"/>
+              </w:rPr>
+              <w:t>jcodec</w:t>
+            </w:r>
+            <w:proofErr w:type="spellEnd"/>
+            <w:r>
+              <w:rPr>
+                <w:rFonts w:ascii="Arial" w:hAnsi="Arial" w:cs="Arial"/>
+              </w:rPr>
+              <w:t xml:space="preserve"> code to work</w:t>
             </w:r>
           </w:p>
         </w:tc>
@@ -4701,7 +5143,35 @@
               <w:rPr>
                 <w:rFonts w:ascii="Arial" w:hAnsi="Arial" w:cs="Arial"/>
               </w:rPr>
-              <w:t xml:space="preserve">Discussed how to run jcodec with sandy as I realised I had been doing it wrong. Also developed a better understanding of how jcodec works. </w:t>
+              <w:t xml:space="preserve">Discussed how to run </w:t>
+            </w:r>
+            <w:proofErr w:type="spellStart"/>
+            <w:r>
+              <w:rPr>
+                <w:rFonts w:ascii="Arial" w:hAnsi="Arial" w:cs="Arial"/>
+              </w:rPr>
+              <w:t>jcodec</w:t>
+            </w:r>
+            <w:proofErr w:type="spellEnd"/>
+            <w:r>
+              <w:rPr>
+                <w:rFonts w:ascii="Arial" w:hAnsi="Arial" w:cs="Arial"/>
+              </w:rPr>
+              <w:t xml:space="preserve"> with sandy as I realised I had been doing it wrong. Also developed a better understanding of how </w:t>
+            </w:r>
+            <w:proofErr w:type="spellStart"/>
+            <w:r>
+              <w:rPr>
+                <w:rFonts w:ascii="Arial" w:hAnsi="Arial" w:cs="Arial"/>
+              </w:rPr>
+              <w:t>jcodec</w:t>
+            </w:r>
+            <w:proofErr w:type="spellEnd"/>
+            <w:r>
+              <w:rPr>
+                <w:rFonts w:ascii="Arial" w:hAnsi="Arial" w:cs="Arial"/>
+              </w:rPr>
+              <w:t xml:space="preserve"> works. </w:t>
             </w:r>
           </w:p>
           <w:p>
@@ -4719,7 +5189,21 @@
               <w:rPr>
                 <w:rFonts w:ascii="Arial" w:hAnsi="Arial" w:cs="Arial"/>
               </w:rPr>
-              <w:t>Discussed the interm report and which examples we can talk about in state of the art</w:t>
+              <w:t xml:space="preserve">Discussed the </w:t>
+            </w:r>
+            <w:proofErr w:type="spellStart"/>
+            <w:r>
+              <w:rPr>
+                <w:rFonts w:ascii="Arial" w:hAnsi="Arial" w:cs="Arial"/>
+              </w:rPr>
+              <w:t>interm</w:t>
+            </w:r>
+            <w:proofErr w:type="spellEnd"/>
+            <w:r>
+              <w:rPr>
+                <w:rFonts w:ascii="Arial" w:hAnsi="Arial" w:cs="Arial"/>
+              </w:rPr>
+              <w:t xml:space="preserve"> report and which examples we can talk about in state of the art</w:t>
             </w:r>
           </w:p>
           <w:p>
@@ -4737,7 +5221,21 @@
               <w:rPr>
                 <w:rFonts w:ascii="Arial" w:hAnsi="Arial" w:cs="Arial"/>
               </w:rPr>
-              <w:t xml:space="preserve">Discussed the ways we can go with the project, whether to use opacitor at the end or introduce it from the beginning if the project. </w:t>
+              <w:t xml:space="preserve">Discussed the ways we can go with the project, whether to use </w:t>
+            </w:r>
+            <w:proofErr w:type="spellStart"/>
+            <w:r>
+              <w:rPr>
+                <w:rFonts w:ascii="Arial" w:hAnsi="Arial" w:cs="Arial"/>
+              </w:rPr>
+              <w:t>opacitor</w:t>
+            </w:r>
+            <w:proofErr w:type="spellEnd"/>
+            <w:r>
+              <w:rPr>
+                <w:rFonts w:ascii="Arial" w:hAnsi="Arial" w:cs="Arial"/>
+              </w:rPr>
+              <w:t xml:space="preserve"> at the end or introduce it from the beginning if the project. </w:t>
             </w:r>
           </w:p>
           <w:p>
@@ -4792,7 +5290,21 @@
               <w:rPr>
                 <w:rFonts w:ascii="Arial" w:hAnsi="Arial" w:cs="Arial"/>
               </w:rPr>
-              <w:t xml:space="preserve">Going to make my own code using test runner which may be quite challenging but gonna try and get as much as I can done in a week. </w:t>
+              <w:t xml:space="preserve">Going to make my own code using test runner which may be quite challenging but </w:t>
+            </w:r>
+            <w:proofErr w:type="spellStart"/>
+            <w:r>
+              <w:rPr>
+                <w:rFonts w:ascii="Arial" w:hAnsi="Arial" w:cs="Arial"/>
+              </w:rPr>
+              <w:t>gonna</w:t>
+            </w:r>
+            <w:proofErr w:type="spellEnd"/>
+            <w:r>
+              <w:rPr>
+                <w:rFonts w:ascii="Arial" w:hAnsi="Arial" w:cs="Arial"/>
+              </w:rPr>
+              <w:t xml:space="preserve"> try and get as much as I can done in a week. </w:t>
             </w:r>
           </w:p>
           <w:p>
@@ -4840,8 +5352,16 @@
                 <w:rFonts w:ascii="Arial" w:hAnsi="Arial" w:cs="Arial"/>
               </w:rPr>
               <w:lastRenderedPageBreak/>
-              <w:t>Run gin targeting jcodec</w:t>
-            </w:r>
+              <w:t xml:space="preserve">Run gin targeting </w:t>
+            </w:r>
+            <w:proofErr w:type="spellStart"/>
+            <w:r>
+              <w:rPr>
+                <w:rFonts w:ascii="Arial" w:hAnsi="Arial" w:cs="Arial"/>
+              </w:rPr>
+              <w:t>jcodec</w:t>
+            </w:r>
+            <w:proofErr w:type="spellEnd"/>
           </w:p>
           <w:p>
             <w:pPr>
@@ -4858,8 +5378,16 @@
               <w:rPr>
                 <w:rFonts w:ascii="Arial" w:hAnsi="Arial" w:cs="Arial"/>
               </w:rPr>
-              <w:t>Extracting testrunner</w:t>
-            </w:r>
+              <w:t xml:space="preserve">Extracting </w:t>
+            </w:r>
+            <w:proofErr w:type="spellStart"/>
+            <w:r>
+              <w:rPr>
+                <w:rFonts w:ascii="Arial" w:hAnsi="Arial" w:cs="Arial"/>
+              </w:rPr>
+              <w:t>testrunner</w:t>
+            </w:r>
+            <w:proofErr w:type="spellEnd"/>
           </w:p>
           <w:p>
             <w:pPr>
@@ -5376,7 +5904,21 @@
                 <w:rFonts w:ascii="Arial" w:hAnsi="Arial" w:cs="Arial"/>
               </w:rPr>
               <w:lastRenderedPageBreak/>
-              <w:t>I think I have jcodec to work will find out. Have a few questions tho</w:t>
+              <w:t xml:space="preserve">I think I have </w:t>
+            </w:r>
+            <w:proofErr w:type="spellStart"/>
+            <w:r>
+              <w:rPr>
+                <w:rFonts w:ascii="Arial" w:hAnsi="Arial" w:cs="Arial"/>
+              </w:rPr>
+              <w:t>jcodec</w:t>
+            </w:r>
+            <w:proofErr w:type="spellEnd"/>
+            <w:r>
+              <w:rPr>
+                <w:rFonts w:ascii="Arial" w:hAnsi="Arial" w:cs="Arial"/>
+              </w:rPr>
+              <w:t xml:space="preserve"> to work will find out. Have a few questions tho</w:t>
             </w:r>
             <w:r>
               <w:rPr>
@@ -5508,7 +6050,21 @@
               <w:rPr>
                 <w:rFonts w:ascii="Arial" w:hAnsi="Arial" w:cs="Arial"/>
               </w:rPr>
-              <w:t>He should me how to get jcodec to work</w:t>
+              <w:t xml:space="preserve">He should me how to get </w:t>
+            </w:r>
+            <w:proofErr w:type="spellStart"/>
+            <w:r>
+              <w:rPr>
+                <w:rFonts w:ascii="Arial" w:hAnsi="Arial" w:cs="Arial"/>
+              </w:rPr>
+              <w:t>jcodec</w:t>
+            </w:r>
+            <w:proofErr w:type="spellEnd"/>
+            <w:r>
+              <w:rPr>
+                <w:rFonts w:ascii="Arial" w:hAnsi="Arial" w:cs="Arial"/>
+              </w:rPr>
+              <w:t xml:space="preserve"> to work</w:t>
             </w:r>
           </w:p>
           <w:p>
@@ -5526,7 +6082,21 @@
               <w:rPr>
                 <w:rFonts w:ascii="Arial" w:hAnsi="Arial" w:cs="Arial"/>
               </w:rPr>
-              <w:t>I played with some of the other jcodec arguments</w:t>
+              <w:t xml:space="preserve">I played with some of the other </w:t>
+            </w:r>
+            <w:proofErr w:type="spellStart"/>
+            <w:r>
+              <w:rPr>
+                <w:rFonts w:ascii="Arial" w:hAnsi="Arial" w:cs="Arial"/>
+              </w:rPr>
+              <w:t>jcodec</w:t>
+            </w:r>
+            <w:proofErr w:type="spellEnd"/>
+            <w:r>
+              <w:rPr>
+                <w:rFonts w:ascii="Arial" w:hAnsi="Arial" w:cs="Arial"/>
+              </w:rPr>
+              <w:t xml:space="preserve"> arguments</w:t>
             </w:r>
           </w:p>
           <w:p>
@@ -5652,13 +6222,21 @@
               <w:rPr>
                 <w:rFonts w:ascii="Arial" w:hAnsi="Arial" w:cs="Arial"/>
               </w:rPr>
-              <w:t>Tested with the different jcodec methods</w:t>
-            </w:r>
-            <w:r>
-              <w:rPr>
-                <w:rFonts w:ascii="Arial" w:hAnsi="Arial" w:cs="Arial"/>
-              </w:rPr>
-              <w:t>.</w:t>
+              <w:t xml:space="preserve">Tested with the different </w:t>
+            </w:r>
+            <w:proofErr w:type="spellStart"/>
+            <w:r>
+              <w:rPr>
+                <w:rFonts w:ascii="Arial" w:hAnsi="Arial" w:cs="Arial"/>
+              </w:rPr>
+              <w:t>jcodec</w:t>
+            </w:r>
+            <w:proofErr w:type="spellEnd"/>
+            <w:r>
+              <w:rPr>
+                <w:rFonts w:ascii="Arial" w:hAnsi="Arial" w:cs="Arial"/>
+              </w:rPr>
+              <w:t xml:space="preserve"> methods.</w:t>
             </w:r>
           </w:p>
         </w:tc>
@@ -5754,7 +6332,21 @@
               <w:rPr>
                 <w:rFonts w:ascii="Arial" w:hAnsi="Arial" w:cs="Arial"/>
               </w:rPr>
-              <w:t xml:space="preserve">Asked my questions about jcodec and gin </w:t>
+              <w:t xml:space="preserve">Asked my questions about </w:t>
+            </w:r>
+            <w:proofErr w:type="spellStart"/>
+            <w:r>
+              <w:rPr>
+                <w:rFonts w:ascii="Arial" w:hAnsi="Arial" w:cs="Arial"/>
+              </w:rPr>
+              <w:t>jcodec</w:t>
+            </w:r>
+            <w:proofErr w:type="spellEnd"/>
+            <w:r>
+              <w:rPr>
+                <w:rFonts w:ascii="Arial" w:hAnsi="Arial" w:cs="Arial"/>
+              </w:rPr>
+              <w:t xml:space="preserve"> and gin </w:t>
             </w:r>
           </w:p>
           <w:p>
@@ -5808,7 +6400,21 @@
               <w:rPr>
                 <w:rFonts w:ascii="Arial" w:hAnsi="Arial" w:cs="Arial"/>
               </w:rPr>
-              <w:t xml:space="preserve">Tested with the different jcodec methods. </w:t>
+              <w:t xml:space="preserve">Tested with the different </w:t>
+            </w:r>
+            <w:proofErr w:type="spellStart"/>
+            <w:r>
+              <w:rPr>
+                <w:rFonts w:ascii="Arial" w:hAnsi="Arial" w:cs="Arial"/>
+              </w:rPr>
+              <w:t>jcodec</w:t>
+            </w:r>
+            <w:proofErr w:type="spellEnd"/>
+            <w:r>
+              <w:rPr>
+                <w:rFonts w:ascii="Arial" w:hAnsi="Arial" w:cs="Arial"/>
+              </w:rPr>
+              <w:t xml:space="preserve"> methods. </w:t>
             </w:r>
           </w:p>
           <w:p>
@@ -5828,8 +6434,6 @@
               </w:rPr>
               <w:t xml:space="preserve">Also got the refactored version of gin code. </w:t>
             </w:r>
-            <w:bookmarkStart w:id="0" w:name="_GoBack"/>
-            <w:bookmarkEnd w:id="0"/>
           </w:p>
         </w:tc>
         <w:tc>
@@ -5908,6 +6512,25 @@
                 <w:rFonts w:ascii="Arial" w:hAnsi="Arial" w:cs="Arial"/>
               </w:rPr>
             </w:pPr>
+            <w:r>
+              <w:rPr>
+                <w:rFonts w:ascii="Arial" w:hAnsi="Arial" w:cs="Arial"/>
+              </w:rPr>
+              <w:t>Friday 5</w:t>
+            </w:r>
+            <w:r>
+              <w:rPr>
+                <w:rFonts w:ascii="Arial" w:hAnsi="Arial" w:cs="Arial"/>
+                <w:vertAlign w:val="superscript"/>
+              </w:rPr>
+              <w:t>th</w:t>
+            </w:r>
+            <w:r>
+              <w:rPr>
+                <w:rFonts w:ascii="Arial" w:hAnsi="Arial" w:cs="Arial"/>
+              </w:rPr>
+              <w:t xml:space="preserve"> October</w:t>
+            </w:r>
           </w:p>
         </w:tc>
         <w:tc>
@@ -5920,6 +6543,12 @@
                 <w:rFonts w:ascii="Arial" w:hAnsi="Arial" w:cs="Arial"/>
               </w:rPr>
             </w:pPr>
+            <w:r>
+              <w:rPr>
+                <w:rFonts w:ascii="Arial" w:hAnsi="Arial" w:cs="Arial"/>
+              </w:rPr>
+              <w:t xml:space="preserve">Implementation continue. </w:t>
+            </w:r>
           </w:p>
         </w:tc>
         <w:tc>
@@ -5937,6 +6566,50 @@
                 <w:rFonts w:ascii="Arial" w:hAnsi="Arial" w:cs="Arial"/>
               </w:rPr>
             </w:pPr>
+            <w:r>
+              <w:rPr>
+                <w:rFonts w:ascii="Arial" w:hAnsi="Arial" w:cs="Arial"/>
+              </w:rPr>
+              <w:t xml:space="preserve">Did a small amount of implementation into software. It can currently read in a class as inspired by GIN. However I used Java 8’s paths </w:t>
+            </w:r>
+            <w:r>
+              <w:rPr>
+                <w:rFonts w:ascii="Arial" w:hAnsi="Arial" w:cs="Arial"/>
+              </w:rPr>
+              <w:t xml:space="preserve">which I learnt about on my placement. </w:t>
+            </w:r>
+          </w:p>
+          <w:p>
+            <w:pPr>
+              <w:pStyle w:val="ListParagraph"/>
+              <w:numPr>
+                <w:ilvl w:val="0"/>
+                <w:numId w:val="4"/>
+              </w:numPr>
+              <w:rPr>
+                <w:rFonts w:ascii="Arial" w:hAnsi="Arial" w:cs="Arial"/>
+              </w:rPr>
+            </w:pPr>
+            <w:r>
+              <w:rPr>
+                <w:rFonts w:ascii="Arial" w:hAnsi="Arial" w:cs="Arial"/>
+              </w:rPr>
+              <w:t xml:space="preserve">Also read about </w:t>
+            </w:r>
+            <w:proofErr w:type="spellStart"/>
+            <w:r>
+              <w:rPr>
+                <w:rFonts w:ascii="Arial" w:hAnsi="Arial" w:cs="Arial"/>
+              </w:rPr>
+              <w:t>hotspotting</w:t>
+            </w:r>
+            <w:proofErr w:type="spellEnd"/>
+            <w:r>
+              <w:rPr>
+                <w:rFonts w:ascii="Arial" w:hAnsi="Arial" w:cs="Arial"/>
+              </w:rPr>
+              <w:t xml:space="preserve"> as an alternative to java reflection. Thought it could be an alternative for GIN. Hoping to implement it in my own implementation. </w:t>
+            </w:r>
           </w:p>
         </w:tc>
         <w:tc>
@@ -5973,6 +6646,25 @@
                 <w:rFonts w:ascii="Arial" w:hAnsi="Arial" w:cs="Arial"/>
               </w:rPr>
             </w:pPr>
+            <w:r>
+              <w:rPr>
+                <w:rFonts w:ascii="Arial" w:hAnsi="Arial" w:cs="Arial"/>
+              </w:rPr>
+              <w:t>Sunday 7</w:t>
+            </w:r>
+            <w:r>
+              <w:rPr>
+                <w:rFonts w:ascii="Arial" w:hAnsi="Arial" w:cs="Arial"/>
+                <w:vertAlign w:val="superscript"/>
+              </w:rPr>
+              <w:t>th</w:t>
+            </w:r>
+            <w:r>
+              <w:rPr>
+                <w:rFonts w:ascii="Arial" w:hAnsi="Arial" w:cs="Arial"/>
+              </w:rPr>
+              <w:t xml:space="preserve"> October</w:t>
+            </w:r>
           </w:p>
         </w:tc>
         <w:tc>
@@ -5985,6 +6677,1557 @@
                 <w:rFonts w:ascii="Arial" w:hAnsi="Arial" w:cs="Arial"/>
               </w:rPr>
             </w:pPr>
+            <w:r>
+              <w:rPr>
+                <w:rFonts w:ascii="Arial" w:hAnsi="Arial" w:cs="Arial"/>
+              </w:rPr>
+              <w:t>Sent Sandy my first draft of interim report</w:t>
+            </w:r>
+          </w:p>
+        </w:tc>
+        <w:tc>
+          <w:tcPr>
+            <w:tcW w:w="8682" w:type="dxa"/>
+          </w:tcPr>
+          <w:p>
+            <w:pPr>
+              <w:pStyle w:val="ListParagraph"/>
+              <w:numPr>
+                <w:ilvl w:val="0"/>
+                <w:numId w:val="4"/>
+              </w:numPr>
+              <w:rPr>
+                <w:rFonts w:ascii="Arial" w:hAnsi="Arial" w:cs="Arial"/>
+              </w:rPr>
+            </w:pPr>
+            <w:r>
+              <w:rPr>
+                <w:rFonts w:ascii="Arial" w:hAnsi="Arial" w:cs="Arial"/>
+              </w:rPr>
+              <w:t>Completed the first draft of interim report and sent it to sandy.</w:t>
+            </w:r>
+          </w:p>
+        </w:tc>
+        <w:tc>
+          <w:tcPr>
+            <w:tcW w:w="2805" w:type="dxa"/>
+          </w:tcPr>
+          <w:p>
+            <w:pPr>
+              <w:pStyle w:val="ListParagraph"/>
+              <w:numPr>
+                <w:ilvl w:val="0"/>
+                <w:numId w:val="5"/>
+              </w:numPr>
+              <w:rPr>
+                <w:rFonts w:ascii="Arial" w:hAnsi="Arial" w:cs="Arial"/>
+              </w:rPr>
+            </w:pPr>
+          </w:p>
+        </w:tc>
+      </w:tr>
+      <w:tr>
+        <w:trPr>
+          <w:jc w:val="center"/>
+        </w:trPr>
+        <w:tc>
+          <w:tcPr>
+            <w:tcW w:w="1484" w:type="dxa"/>
+            <w:vAlign w:val="center"/>
+          </w:tcPr>
+          <w:p>
+            <w:pPr>
+              <w:jc w:val="center"/>
+              <w:rPr>
+                <w:rFonts w:ascii="Arial" w:hAnsi="Arial" w:cs="Arial"/>
+              </w:rPr>
+            </w:pPr>
+            <w:r>
+              <w:rPr>
+                <w:rFonts w:ascii="Arial" w:hAnsi="Arial" w:cs="Arial"/>
+              </w:rPr>
+              <w:t>Wednesday 10</w:t>
+            </w:r>
+            <w:r>
+              <w:rPr>
+                <w:rFonts w:ascii="Arial" w:hAnsi="Arial" w:cs="Arial"/>
+                <w:vertAlign w:val="superscript"/>
+              </w:rPr>
+              <w:t>th</w:t>
+            </w:r>
+            <w:r>
+              <w:rPr>
+                <w:rFonts w:ascii="Arial" w:hAnsi="Arial" w:cs="Arial"/>
+              </w:rPr>
+              <w:t xml:space="preserve"> October</w:t>
+            </w:r>
+          </w:p>
+        </w:tc>
+        <w:tc>
+          <w:tcPr>
+            <w:tcW w:w="2055" w:type="dxa"/>
+          </w:tcPr>
+          <w:p>
+            <w:pPr>
+              <w:rPr>
+                <w:rFonts w:ascii="Arial" w:hAnsi="Arial" w:cs="Arial"/>
+              </w:rPr>
+            </w:pPr>
+            <w:r>
+              <w:rPr>
+                <w:rFonts w:ascii="Arial" w:hAnsi="Arial" w:cs="Arial"/>
+              </w:rPr>
+              <w:t xml:space="preserve">Attended WIT conference in </w:t>
+            </w:r>
+            <w:proofErr w:type="spellStart"/>
+            <w:r>
+              <w:rPr>
+                <w:rFonts w:ascii="Arial" w:hAnsi="Arial" w:cs="Arial"/>
+              </w:rPr>
+              <w:t>glasgow</w:t>
+            </w:r>
+            <w:proofErr w:type="spellEnd"/>
+          </w:p>
+        </w:tc>
+        <w:tc>
+          <w:tcPr>
+            <w:tcW w:w="8682" w:type="dxa"/>
+          </w:tcPr>
+          <w:p>
+            <w:pPr>
+              <w:pStyle w:val="ListParagraph"/>
+              <w:numPr>
+                <w:ilvl w:val="0"/>
+                <w:numId w:val="4"/>
+              </w:numPr>
+              <w:rPr>
+                <w:rFonts w:ascii="Arial" w:hAnsi="Arial" w:cs="Arial"/>
+              </w:rPr>
+            </w:pPr>
+            <w:r>
+              <w:rPr>
+                <w:rFonts w:ascii="Arial" w:hAnsi="Arial" w:cs="Arial"/>
+              </w:rPr>
+              <w:t xml:space="preserve">Attended WIT conference 2018 in SEC Glasgow. </w:t>
+            </w:r>
+          </w:p>
+          <w:p>
+            <w:pPr>
+              <w:pStyle w:val="ListParagraph"/>
+              <w:numPr>
+                <w:ilvl w:val="0"/>
+                <w:numId w:val="4"/>
+              </w:numPr>
+              <w:rPr>
+                <w:rFonts w:ascii="Arial" w:hAnsi="Arial" w:cs="Arial"/>
+              </w:rPr>
+            </w:pPr>
+            <w:r>
+              <w:rPr>
+                <w:rFonts w:ascii="Arial" w:hAnsi="Arial" w:cs="Arial"/>
+              </w:rPr>
+              <w:t xml:space="preserve">Got to attend a lecture about </w:t>
+            </w:r>
+            <w:r>
+              <w:rPr>
+                <w:rFonts w:ascii="Arial" w:hAnsi="Arial" w:cs="Arial"/>
+              </w:rPr>
+              <w:t xml:space="preserve">AI and its future. This is directly related to my project but did </w:t>
+            </w:r>
+          </w:p>
+        </w:tc>
+        <w:tc>
+          <w:tcPr>
+            <w:tcW w:w="2805" w:type="dxa"/>
+          </w:tcPr>
+          <w:p>
+            <w:pPr>
+              <w:pStyle w:val="ListParagraph"/>
+              <w:numPr>
+                <w:ilvl w:val="0"/>
+                <w:numId w:val="5"/>
+              </w:numPr>
+              <w:rPr>
+                <w:rFonts w:ascii="Arial" w:hAnsi="Arial" w:cs="Arial"/>
+              </w:rPr>
+            </w:pPr>
+          </w:p>
+        </w:tc>
+      </w:tr>
+      <w:tr>
+        <w:trPr>
+          <w:jc w:val="center"/>
+        </w:trPr>
+        <w:tc>
+          <w:tcPr>
+            <w:tcW w:w="1484" w:type="dxa"/>
+            <w:vAlign w:val="center"/>
+          </w:tcPr>
+          <w:p>
+            <w:pPr>
+              <w:jc w:val="center"/>
+              <w:rPr>
+                <w:rFonts w:ascii="Arial" w:hAnsi="Arial" w:cs="Arial"/>
+              </w:rPr>
+            </w:pPr>
+            <w:r>
+              <w:rPr>
+                <w:rFonts w:ascii="Arial" w:hAnsi="Arial" w:cs="Arial"/>
+              </w:rPr>
+              <w:t>Thursday 1</w:t>
+            </w:r>
+            <w:r>
+              <w:rPr>
+                <w:rFonts w:ascii="Arial" w:hAnsi="Arial" w:cs="Arial"/>
+              </w:rPr>
+              <w:t>1</w:t>
+            </w:r>
+            <w:r>
+              <w:rPr>
+                <w:rFonts w:ascii="Arial" w:hAnsi="Arial" w:cs="Arial"/>
+                <w:vertAlign w:val="superscript"/>
+              </w:rPr>
+              <w:t>th</w:t>
+            </w:r>
+            <w:r>
+              <w:rPr>
+                <w:rFonts w:ascii="Arial" w:hAnsi="Arial" w:cs="Arial"/>
+              </w:rPr>
+              <w:t xml:space="preserve"> October</w:t>
+            </w:r>
+          </w:p>
+        </w:tc>
+        <w:tc>
+          <w:tcPr>
+            <w:tcW w:w="2055" w:type="dxa"/>
+          </w:tcPr>
+          <w:p>
+            <w:pPr>
+              <w:rPr>
+                <w:rFonts w:ascii="Arial" w:hAnsi="Arial" w:cs="Arial"/>
+              </w:rPr>
+            </w:pPr>
+            <w:r>
+              <w:rPr>
+                <w:rFonts w:ascii="Arial" w:hAnsi="Arial" w:cs="Arial"/>
+              </w:rPr>
+              <w:t>Fifth Meeting with Supervisor</w:t>
+            </w:r>
+          </w:p>
+        </w:tc>
+        <w:tc>
+          <w:tcPr>
+            <w:tcW w:w="8682" w:type="dxa"/>
+          </w:tcPr>
+          <w:p>
+            <w:pPr>
+              <w:pStyle w:val="ListParagraph"/>
+              <w:numPr>
+                <w:ilvl w:val="0"/>
+                <w:numId w:val="4"/>
+              </w:numPr>
+              <w:rPr>
+                <w:rFonts w:ascii="Arial" w:hAnsi="Arial" w:cs="Arial"/>
+              </w:rPr>
+            </w:pPr>
+            <w:r>
+              <w:rPr>
+                <w:rFonts w:ascii="Arial" w:hAnsi="Arial" w:cs="Arial"/>
+              </w:rPr>
+              <w:t xml:space="preserve">Discussed changes needed for the interim report. </w:t>
+            </w:r>
+          </w:p>
+          <w:p>
+            <w:pPr>
+              <w:pStyle w:val="ListParagraph"/>
+              <w:numPr>
+                <w:ilvl w:val="0"/>
+                <w:numId w:val="4"/>
+              </w:numPr>
+              <w:rPr>
+                <w:rFonts w:ascii="Arial" w:hAnsi="Arial" w:cs="Arial"/>
+              </w:rPr>
+            </w:pPr>
+            <w:r>
+              <w:rPr>
+                <w:rFonts w:ascii="Arial" w:hAnsi="Arial" w:cs="Arial"/>
+              </w:rPr>
+              <w:t xml:space="preserve">Clarified understanding of issues brought up in </w:t>
+            </w:r>
+            <w:r>
+              <w:rPr>
+                <w:rFonts w:ascii="Arial" w:hAnsi="Arial" w:cs="Arial"/>
+              </w:rPr>
+              <w:t>interim report</w:t>
+            </w:r>
+          </w:p>
+          <w:p>
+            <w:pPr>
+              <w:pStyle w:val="ListParagraph"/>
+              <w:numPr>
+                <w:ilvl w:val="0"/>
+                <w:numId w:val="4"/>
+              </w:numPr>
+              <w:rPr>
+                <w:rFonts w:ascii="Arial" w:hAnsi="Arial" w:cs="Arial"/>
+              </w:rPr>
+            </w:pPr>
+            <w:r>
+              <w:rPr>
+                <w:rFonts w:ascii="Arial" w:hAnsi="Arial" w:cs="Arial"/>
+              </w:rPr>
+              <w:t xml:space="preserve">Received the </w:t>
+            </w:r>
+            <w:proofErr w:type="spellStart"/>
+            <w:r>
+              <w:rPr>
+                <w:rFonts w:ascii="Arial" w:hAnsi="Arial" w:cs="Arial"/>
+              </w:rPr>
+              <w:t>opacitor</w:t>
+            </w:r>
+            <w:proofErr w:type="spellEnd"/>
+            <w:r>
+              <w:rPr>
+                <w:rFonts w:ascii="Arial" w:hAnsi="Arial" w:cs="Arial"/>
+              </w:rPr>
+              <w:t xml:space="preserve"> code</w:t>
+            </w:r>
+          </w:p>
+          <w:p>
+            <w:pPr>
+              <w:pStyle w:val="ListParagraph"/>
+              <w:numPr>
+                <w:ilvl w:val="0"/>
+                <w:numId w:val="4"/>
+              </w:numPr>
+              <w:rPr>
+                <w:rFonts w:ascii="Arial" w:hAnsi="Arial" w:cs="Arial"/>
+              </w:rPr>
+            </w:pPr>
+            <w:r>
+              <w:rPr>
+                <w:rFonts w:ascii="Arial" w:hAnsi="Arial" w:cs="Arial"/>
+              </w:rPr>
+              <w:t xml:space="preserve">Discussed hotspots </w:t>
+            </w:r>
+            <w:r>
+              <w:rPr>
+                <w:rFonts w:ascii="Arial" w:hAnsi="Arial" w:cs="Arial"/>
+              </w:rPr>
+              <w:t xml:space="preserve">as Sandy is unaware and I know I need to improve my knowledge of them. </w:t>
+            </w:r>
+          </w:p>
+        </w:tc>
+        <w:tc>
+          <w:tcPr>
+            <w:tcW w:w="2805" w:type="dxa"/>
+          </w:tcPr>
+          <w:p>
+            <w:pPr>
+              <w:pStyle w:val="ListParagraph"/>
+              <w:numPr>
+                <w:ilvl w:val="0"/>
+                <w:numId w:val="5"/>
+              </w:numPr>
+              <w:rPr>
+                <w:rFonts w:ascii="Arial" w:hAnsi="Arial" w:cs="Arial"/>
+              </w:rPr>
+            </w:pPr>
+          </w:p>
+        </w:tc>
+      </w:tr>
+      <w:tr>
+        <w:trPr>
+          <w:jc w:val="center"/>
+        </w:trPr>
+        <w:tc>
+          <w:tcPr>
+            <w:tcW w:w="1484" w:type="dxa"/>
+            <w:vAlign w:val="center"/>
+          </w:tcPr>
+          <w:p>
+            <w:pPr>
+              <w:jc w:val="center"/>
+              <w:rPr>
+                <w:rFonts w:ascii="Arial" w:hAnsi="Arial" w:cs="Arial"/>
+              </w:rPr>
+            </w:pPr>
+            <w:r>
+              <w:rPr>
+                <w:rFonts w:ascii="Arial" w:hAnsi="Arial" w:cs="Arial"/>
+              </w:rPr>
+              <w:lastRenderedPageBreak/>
+              <w:t>Friday 1</w:t>
+            </w:r>
+            <w:r>
+              <w:rPr>
+                <w:rFonts w:ascii="Arial" w:hAnsi="Arial" w:cs="Arial"/>
+              </w:rPr>
+              <w:t>2</w:t>
+            </w:r>
+            <w:r>
+              <w:rPr>
+                <w:rFonts w:ascii="Arial" w:hAnsi="Arial" w:cs="Arial"/>
+                <w:vertAlign w:val="superscript"/>
+              </w:rPr>
+              <w:t>th</w:t>
+            </w:r>
+            <w:r>
+              <w:rPr>
+                <w:rFonts w:ascii="Arial" w:hAnsi="Arial" w:cs="Arial"/>
+              </w:rPr>
+              <w:t xml:space="preserve"> October – Saturday 1</w:t>
+            </w:r>
+            <w:r>
+              <w:rPr>
+                <w:rFonts w:ascii="Arial" w:hAnsi="Arial" w:cs="Arial"/>
+              </w:rPr>
+              <w:t>3</w:t>
+            </w:r>
+            <w:r>
+              <w:rPr>
+                <w:rFonts w:ascii="Arial" w:hAnsi="Arial" w:cs="Arial"/>
+                <w:vertAlign w:val="superscript"/>
+              </w:rPr>
+              <w:t>th</w:t>
+            </w:r>
+            <w:r>
+              <w:rPr>
+                <w:rFonts w:ascii="Arial" w:hAnsi="Arial" w:cs="Arial"/>
+              </w:rPr>
+              <w:t xml:space="preserve"> October</w:t>
+            </w:r>
+          </w:p>
+        </w:tc>
+        <w:tc>
+          <w:tcPr>
+            <w:tcW w:w="2055" w:type="dxa"/>
+          </w:tcPr>
+          <w:p>
+            <w:pPr>
+              <w:rPr>
+                <w:rFonts w:ascii="Arial" w:hAnsi="Arial" w:cs="Arial"/>
+              </w:rPr>
+            </w:pPr>
+            <w:r>
+              <w:rPr>
+                <w:rFonts w:ascii="Arial" w:hAnsi="Arial" w:cs="Arial"/>
+              </w:rPr>
+              <w:t xml:space="preserve">Changed interim report and </w:t>
+            </w:r>
+            <w:r>
+              <w:rPr>
+                <w:rFonts w:ascii="Arial" w:hAnsi="Arial" w:cs="Arial"/>
+              </w:rPr>
+              <w:t>started poster</w:t>
+            </w:r>
+          </w:p>
+        </w:tc>
+        <w:tc>
+          <w:tcPr>
+            <w:tcW w:w="8682" w:type="dxa"/>
+          </w:tcPr>
+          <w:p>
+            <w:pPr>
+              <w:pStyle w:val="ListParagraph"/>
+              <w:numPr>
+                <w:ilvl w:val="0"/>
+                <w:numId w:val="4"/>
+              </w:numPr>
+              <w:rPr>
+                <w:rFonts w:ascii="Arial" w:hAnsi="Arial" w:cs="Arial"/>
+              </w:rPr>
+            </w:pPr>
+            <w:r>
+              <w:rPr>
+                <w:rFonts w:ascii="Arial" w:hAnsi="Arial" w:cs="Arial"/>
+              </w:rPr>
+              <w:t xml:space="preserve">Changed the interim report so it included improving my referencing and adding more state-in-the-art descriptions. </w:t>
+            </w:r>
+          </w:p>
+          <w:p>
+            <w:pPr>
+              <w:pStyle w:val="ListParagraph"/>
+              <w:numPr>
+                <w:ilvl w:val="0"/>
+                <w:numId w:val="4"/>
+              </w:numPr>
+              <w:rPr>
+                <w:rFonts w:ascii="Arial" w:hAnsi="Arial" w:cs="Arial"/>
+              </w:rPr>
+            </w:pPr>
+            <w:r>
+              <w:rPr>
+                <w:rFonts w:ascii="Arial" w:hAnsi="Arial" w:cs="Arial"/>
+              </w:rPr>
+              <w:t xml:space="preserve">I included some details about green software engineering and genetic improvement. </w:t>
+            </w:r>
+          </w:p>
+          <w:p>
+            <w:pPr>
+              <w:pStyle w:val="ListParagraph"/>
+              <w:numPr>
+                <w:ilvl w:val="0"/>
+                <w:numId w:val="4"/>
+              </w:numPr>
+              <w:rPr>
+                <w:rFonts w:ascii="Arial" w:hAnsi="Arial" w:cs="Arial"/>
+              </w:rPr>
+            </w:pPr>
+            <w:r>
+              <w:rPr>
+                <w:rFonts w:ascii="Arial" w:hAnsi="Arial" w:cs="Arial"/>
+              </w:rPr>
+              <w:t>Also made a first draft for the poster</w:t>
+            </w:r>
+          </w:p>
+          <w:p>
+            <w:pPr>
+              <w:pStyle w:val="ListParagraph"/>
+              <w:numPr>
+                <w:ilvl w:val="0"/>
+                <w:numId w:val="4"/>
+              </w:numPr>
+              <w:rPr>
+                <w:rFonts w:ascii="Arial" w:hAnsi="Arial" w:cs="Arial"/>
+              </w:rPr>
+            </w:pPr>
+            <w:r>
+              <w:rPr>
+                <w:rFonts w:ascii="Arial" w:hAnsi="Arial" w:cs="Arial"/>
+              </w:rPr>
+              <w:t xml:space="preserve">Tried running the </w:t>
+            </w:r>
+            <w:proofErr w:type="spellStart"/>
+            <w:r>
+              <w:rPr>
+                <w:rFonts w:ascii="Arial" w:hAnsi="Arial" w:cs="Arial"/>
+              </w:rPr>
+              <w:t>opacitor</w:t>
+            </w:r>
+            <w:proofErr w:type="spellEnd"/>
+            <w:r>
+              <w:rPr>
+                <w:rFonts w:ascii="Arial" w:hAnsi="Arial" w:cs="Arial"/>
+              </w:rPr>
+              <w:t xml:space="preserve"> code on my MAC and received an error. </w:t>
+            </w:r>
+          </w:p>
+        </w:tc>
+        <w:tc>
+          <w:tcPr>
+            <w:tcW w:w="2805" w:type="dxa"/>
+          </w:tcPr>
+          <w:p>
+            <w:pPr>
+              <w:pStyle w:val="ListParagraph"/>
+              <w:numPr>
+                <w:ilvl w:val="0"/>
+                <w:numId w:val="5"/>
+              </w:numPr>
+              <w:rPr>
+                <w:rFonts w:ascii="Arial" w:hAnsi="Arial" w:cs="Arial"/>
+              </w:rPr>
+            </w:pPr>
+          </w:p>
+        </w:tc>
+      </w:tr>
+      <w:tr>
+        <w:trPr>
+          <w:jc w:val="center"/>
+        </w:trPr>
+        <w:tc>
+          <w:tcPr>
+            <w:tcW w:w="1484" w:type="dxa"/>
+            <w:vAlign w:val="center"/>
+          </w:tcPr>
+          <w:p>
+            <w:pPr>
+              <w:jc w:val="center"/>
+              <w:rPr>
+                <w:rFonts w:ascii="Arial" w:hAnsi="Arial" w:cs="Arial"/>
+              </w:rPr>
+            </w:pPr>
+            <w:r>
+              <w:rPr>
+                <w:rFonts w:ascii="Arial" w:hAnsi="Arial" w:cs="Arial"/>
+              </w:rPr>
+              <w:t>Sunday 1</w:t>
+            </w:r>
+            <w:r>
+              <w:rPr>
+                <w:rFonts w:ascii="Arial" w:hAnsi="Arial" w:cs="Arial"/>
+              </w:rPr>
+              <w:t>4</w:t>
+            </w:r>
+            <w:r>
+              <w:rPr>
+                <w:rFonts w:ascii="Arial" w:hAnsi="Arial" w:cs="Arial"/>
+                <w:vertAlign w:val="superscript"/>
+              </w:rPr>
+              <w:t>th</w:t>
+            </w:r>
+            <w:r>
+              <w:rPr>
+                <w:rFonts w:ascii="Arial" w:hAnsi="Arial" w:cs="Arial"/>
+              </w:rPr>
+              <w:t xml:space="preserve"> October</w:t>
+            </w:r>
+          </w:p>
+        </w:tc>
+        <w:tc>
+          <w:tcPr>
+            <w:tcW w:w="2055" w:type="dxa"/>
+          </w:tcPr>
+          <w:p>
+            <w:pPr>
+              <w:rPr>
+                <w:rFonts w:ascii="Arial" w:hAnsi="Arial" w:cs="Arial"/>
+              </w:rPr>
+            </w:pPr>
+            <w:r>
+              <w:rPr>
+                <w:rFonts w:ascii="Arial" w:hAnsi="Arial" w:cs="Arial"/>
+              </w:rPr>
+              <w:t>Send Sandy second draft</w:t>
+            </w:r>
+          </w:p>
+        </w:tc>
+        <w:tc>
+          <w:tcPr>
+            <w:tcW w:w="8682" w:type="dxa"/>
+          </w:tcPr>
+          <w:p>
+            <w:pPr>
+              <w:pStyle w:val="ListParagraph"/>
+              <w:numPr>
+                <w:ilvl w:val="0"/>
+                <w:numId w:val="4"/>
+              </w:numPr>
+              <w:rPr>
+                <w:rFonts w:ascii="Arial" w:hAnsi="Arial" w:cs="Arial"/>
+              </w:rPr>
+            </w:pPr>
+            <w:r>
+              <w:rPr>
+                <w:rFonts w:ascii="Arial" w:hAnsi="Arial" w:cs="Arial"/>
+              </w:rPr>
+              <w:t>Sent S</w:t>
+            </w:r>
+            <w:r>
+              <w:rPr>
+                <w:rFonts w:ascii="Arial" w:hAnsi="Arial" w:cs="Arial"/>
+              </w:rPr>
+              <w:t>andy a second draft</w:t>
+            </w:r>
+            <w:r>
+              <w:rPr>
+                <w:rFonts w:ascii="Arial" w:hAnsi="Arial" w:cs="Arial"/>
+              </w:rPr>
+              <w:t xml:space="preserve"> of the interim report. </w:t>
+            </w:r>
+          </w:p>
+          <w:p>
+            <w:pPr>
+              <w:pStyle w:val="ListParagraph"/>
+              <w:numPr>
+                <w:ilvl w:val="0"/>
+                <w:numId w:val="4"/>
+              </w:numPr>
+              <w:rPr>
+                <w:rFonts w:ascii="Arial" w:hAnsi="Arial" w:cs="Arial"/>
+              </w:rPr>
+            </w:pPr>
+            <w:r>
+              <w:rPr>
+                <w:rFonts w:ascii="Arial" w:hAnsi="Arial" w:cs="Arial"/>
+              </w:rPr>
+              <w:t xml:space="preserve">Also looked over the </w:t>
+            </w:r>
+            <w:proofErr w:type="spellStart"/>
+            <w:r>
+              <w:rPr>
+                <w:rFonts w:ascii="Arial" w:hAnsi="Arial" w:cs="Arial"/>
+              </w:rPr>
+              <w:t>opacitor</w:t>
+            </w:r>
+            <w:proofErr w:type="spellEnd"/>
+            <w:r>
+              <w:rPr>
+                <w:rFonts w:ascii="Arial" w:hAnsi="Arial" w:cs="Arial"/>
+              </w:rPr>
+              <w:t xml:space="preserve"> code base</w:t>
+            </w:r>
+          </w:p>
+        </w:tc>
+        <w:tc>
+          <w:tcPr>
+            <w:tcW w:w="2805" w:type="dxa"/>
+          </w:tcPr>
+          <w:p>
+            <w:pPr>
+              <w:pStyle w:val="ListParagraph"/>
+              <w:numPr>
+                <w:ilvl w:val="0"/>
+                <w:numId w:val="5"/>
+              </w:numPr>
+              <w:rPr>
+                <w:rFonts w:ascii="Arial" w:hAnsi="Arial" w:cs="Arial"/>
+              </w:rPr>
+            </w:pPr>
+          </w:p>
+        </w:tc>
+      </w:tr>
+      <w:tr>
+        <w:trPr>
+          <w:jc w:val="center"/>
+        </w:trPr>
+        <w:tc>
+          <w:tcPr>
+            <w:tcW w:w="1484" w:type="dxa"/>
+            <w:vAlign w:val="center"/>
+          </w:tcPr>
+          <w:p>
+            <w:pPr>
+              <w:jc w:val="center"/>
+              <w:rPr>
+                <w:rFonts w:ascii="Arial" w:hAnsi="Arial" w:cs="Arial"/>
+              </w:rPr>
+            </w:pPr>
+            <w:r>
+              <w:rPr>
+                <w:rFonts w:ascii="Arial" w:hAnsi="Arial" w:cs="Arial"/>
+              </w:rPr>
+              <w:t>Monday 1</w:t>
+            </w:r>
+            <w:r>
+              <w:rPr>
+                <w:rFonts w:ascii="Arial" w:hAnsi="Arial" w:cs="Arial"/>
+              </w:rPr>
+              <w:t>5</w:t>
+            </w:r>
+            <w:r>
+              <w:rPr>
+                <w:rFonts w:ascii="Arial" w:hAnsi="Arial" w:cs="Arial"/>
+                <w:vertAlign w:val="superscript"/>
+              </w:rPr>
+              <w:t>th</w:t>
+            </w:r>
+            <w:r>
+              <w:rPr>
+                <w:rFonts w:ascii="Arial" w:hAnsi="Arial" w:cs="Arial"/>
+              </w:rPr>
+              <w:t xml:space="preserve"> October</w:t>
+            </w:r>
+          </w:p>
+        </w:tc>
+        <w:tc>
+          <w:tcPr>
+            <w:tcW w:w="2055" w:type="dxa"/>
+          </w:tcPr>
+          <w:p>
+            <w:pPr>
+              <w:rPr>
+                <w:rFonts w:ascii="Arial" w:hAnsi="Arial" w:cs="Arial"/>
+              </w:rPr>
+            </w:pPr>
+            <w:r>
+              <w:rPr>
+                <w:rFonts w:ascii="Arial" w:hAnsi="Arial" w:cs="Arial"/>
+              </w:rPr>
+              <w:t>Received feedback on second draft</w:t>
+            </w:r>
+          </w:p>
+        </w:tc>
+        <w:tc>
+          <w:tcPr>
+            <w:tcW w:w="8682" w:type="dxa"/>
+          </w:tcPr>
+          <w:p>
+            <w:pPr>
+              <w:pStyle w:val="ListParagraph"/>
+              <w:numPr>
+                <w:ilvl w:val="0"/>
+                <w:numId w:val="4"/>
+              </w:numPr>
+              <w:rPr>
+                <w:rFonts w:ascii="Arial" w:hAnsi="Arial" w:cs="Arial"/>
+              </w:rPr>
+            </w:pPr>
+            <w:r>
+              <w:rPr>
+                <w:rFonts w:ascii="Arial" w:hAnsi="Arial" w:cs="Arial"/>
+              </w:rPr>
+              <w:t xml:space="preserve">I received feedback on my second draft from sandy so included a slight restructure of the report and </w:t>
+            </w:r>
+            <w:r>
+              <w:rPr>
+                <w:rFonts w:ascii="Arial" w:hAnsi="Arial" w:cs="Arial"/>
+              </w:rPr>
+              <w:t xml:space="preserve">improved the referencing. </w:t>
+            </w:r>
+          </w:p>
+        </w:tc>
+        <w:tc>
+          <w:tcPr>
+            <w:tcW w:w="2805" w:type="dxa"/>
+          </w:tcPr>
+          <w:p>
+            <w:pPr>
+              <w:pStyle w:val="ListParagraph"/>
+              <w:numPr>
+                <w:ilvl w:val="0"/>
+                <w:numId w:val="5"/>
+              </w:numPr>
+              <w:rPr>
+                <w:rFonts w:ascii="Arial" w:hAnsi="Arial" w:cs="Arial"/>
+              </w:rPr>
+            </w:pPr>
+          </w:p>
+        </w:tc>
+      </w:tr>
+      <w:tr>
+        <w:trPr>
+          <w:jc w:val="center"/>
+        </w:trPr>
+        <w:tc>
+          <w:tcPr>
+            <w:tcW w:w="1484" w:type="dxa"/>
+            <w:vAlign w:val="center"/>
+          </w:tcPr>
+          <w:p>
+            <w:pPr>
+              <w:jc w:val="center"/>
+              <w:rPr>
+                <w:rFonts w:ascii="Arial" w:hAnsi="Arial" w:cs="Arial"/>
+              </w:rPr>
+            </w:pPr>
+            <w:r>
+              <w:rPr>
+                <w:rFonts w:ascii="Arial" w:hAnsi="Arial" w:cs="Arial"/>
+              </w:rPr>
+              <w:t>Wednesday 17</w:t>
+            </w:r>
+            <w:r>
+              <w:rPr>
+                <w:rFonts w:ascii="Arial" w:hAnsi="Arial" w:cs="Arial"/>
+                <w:vertAlign w:val="superscript"/>
+              </w:rPr>
+              <w:t>th</w:t>
+            </w:r>
+            <w:r>
+              <w:rPr>
+                <w:rFonts w:ascii="Arial" w:hAnsi="Arial" w:cs="Arial"/>
+              </w:rPr>
+              <w:t xml:space="preserve"> October</w:t>
+            </w:r>
+          </w:p>
+        </w:tc>
+        <w:tc>
+          <w:tcPr>
+            <w:tcW w:w="2055" w:type="dxa"/>
+          </w:tcPr>
+          <w:p>
+            <w:pPr>
+              <w:rPr>
+                <w:rFonts w:ascii="Arial" w:hAnsi="Arial" w:cs="Arial"/>
+              </w:rPr>
+            </w:pPr>
+            <w:r>
+              <w:rPr>
+                <w:rFonts w:ascii="Arial" w:hAnsi="Arial" w:cs="Arial"/>
+              </w:rPr>
+              <w:t>Opacitor code and implementation</w:t>
+            </w:r>
+          </w:p>
+        </w:tc>
+        <w:tc>
+          <w:tcPr>
+            <w:tcW w:w="8682" w:type="dxa"/>
+          </w:tcPr>
+          <w:p>
+            <w:pPr>
+              <w:pStyle w:val="ListParagraph"/>
+              <w:numPr>
+                <w:ilvl w:val="0"/>
+                <w:numId w:val="4"/>
+              </w:numPr>
+              <w:rPr>
+                <w:rFonts w:ascii="Arial" w:hAnsi="Arial" w:cs="Arial"/>
+              </w:rPr>
+            </w:pPr>
+            <w:r>
+              <w:rPr>
+                <w:rFonts w:ascii="Arial" w:hAnsi="Arial" w:cs="Arial"/>
+              </w:rPr>
+              <w:t xml:space="preserve">Borrowed a friend’s </w:t>
+            </w:r>
+            <w:r>
+              <w:rPr>
+                <w:rFonts w:ascii="Arial" w:hAnsi="Arial" w:cs="Arial"/>
+              </w:rPr>
+              <w:t>Linux</w:t>
+            </w:r>
+            <w:r>
+              <w:rPr>
+                <w:rFonts w:ascii="Arial" w:hAnsi="Arial" w:cs="Arial"/>
+              </w:rPr>
+              <w:t xml:space="preserve"> machine to run </w:t>
+            </w:r>
+            <w:proofErr w:type="spellStart"/>
+            <w:r>
+              <w:rPr>
+                <w:rFonts w:ascii="Arial" w:hAnsi="Arial" w:cs="Arial"/>
+              </w:rPr>
+              <w:t>opacitor</w:t>
+            </w:r>
+            <w:proofErr w:type="spellEnd"/>
+            <w:r>
+              <w:rPr>
+                <w:rFonts w:ascii="Arial" w:hAnsi="Arial" w:cs="Arial"/>
+              </w:rPr>
+              <w:t xml:space="preserve"> and it worked.</w:t>
+            </w:r>
+          </w:p>
+          <w:p>
+            <w:pPr>
+              <w:pStyle w:val="ListParagraph"/>
+              <w:numPr>
+                <w:ilvl w:val="0"/>
+                <w:numId w:val="4"/>
+              </w:numPr>
+              <w:rPr>
+                <w:rFonts w:ascii="Arial" w:hAnsi="Arial" w:cs="Arial"/>
+              </w:rPr>
+            </w:pPr>
+            <w:r>
+              <w:rPr>
+                <w:rFonts w:ascii="Arial" w:hAnsi="Arial" w:cs="Arial"/>
+              </w:rPr>
+              <w:t>Continued implementation of software execution software. Tried to look at making a simple gin that currently only does one type of edit (delete) without the genetic algorithm</w:t>
+            </w:r>
+            <w:r>
+              <w:rPr>
+                <w:rFonts w:ascii="Arial" w:hAnsi="Arial" w:cs="Arial"/>
+              </w:rPr>
+              <w:t xml:space="preserve">. </w:t>
+            </w:r>
+          </w:p>
+        </w:tc>
+        <w:tc>
+          <w:tcPr>
+            <w:tcW w:w="2805" w:type="dxa"/>
+          </w:tcPr>
+          <w:p>
+            <w:pPr>
+              <w:pStyle w:val="ListParagraph"/>
+              <w:numPr>
+                <w:ilvl w:val="0"/>
+                <w:numId w:val="5"/>
+              </w:numPr>
+              <w:rPr>
+                <w:rFonts w:ascii="Arial" w:hAnsi="Arial" w:cs="Arial"/>
+              </w:rPr>
+            </w:pPr>
+          </w:p>
+        </w:tc>
+      </w:tr>
+      <w:tr>
+        <w:trPr>
+          <w:jc w:val="center"/>
+        </w:trPr>
+        <w:tc>
+          <w:tcPr>
+            <w:tcW w:w="1484" w:type="dxa"/>
+            <w:vAlign w:val="center"/>
+          </w:tcPr>
+          <w:p>
+            <w:pPr>
+              <w:jc w:val="center"/>
+              <w:rPr>
+                <w:rFonts w:ascii="Arial" w:hAnsi="Arial" w:cs="Arial"/>
+              </w:rPr>
+            </w:pPr>
+            <w:r>
+              <w:rPr>
+                <w:rFonts w:ascii="Arial" w:hAnsi="Arial" w:cs="Arial"/>
+              </w:rPr>
+              <w:t>Friday 19</w:t>
+            </w:r>
+            <w:r>
+              <w:rPr>
+                <w:rFonts w:ascii="Arial" w:hAnsi="Arial" w:cs="Arial"/>
+                <w:vertAlign w:val="superscript"/>
+              </w:rPr>
+              <w:t>th</w:t>
+            </w:r>
+            <w:r>
+              <w:rPr>
+                <w:rFonts w:ascii="Arial" w:hAnsi="Arial" w:cs="Arial"/>
+              </w:rPr>
+              <w:t xml:space="preserve"> October</w:t>
+            </w:r>
+          </w:p>
+        </w:tc>
+        <w:tc>
+          <w:tcPr>
+            <w:tcW w:w="2055" w:type="dxa"/>
+          </w:tcPr>
+          <w:p>
+            <w:pPr>
+              <w:rPr>
+                <w:rFonts w:ascii="Arial" w:hAnsi="Arial" w:cs="Arial"/>
+              </w:rPr>
+            </w:pPr>
+            <w:r>
+              <w:rPr>
+                <w:rFonts w:ascii="Arial" w:hAnsi="Arial" w:cs="Arial"/>
+              </w:rPr>
+              <w:t>Interim report submitted</w:t>
+            </w:r>
+          </w:p>
+        </w:tc>
+        <w:tc>
+          <w:tcPr>
+            <w:tcW w:w="8682" w:type="dxa"/>
+          </w:tcPr>
+          <w:p>
+            <w:pPr>
+              <w:pStyle w:val="ListParagraph"/>
+              <w:numPr>
+                <w:ilvl w:val="0"/>
+                <w:numId w:val="4"/>
+              </w:numPr>
+              <w:rPr>
+                <w:rFonts w:ascii="Arial" w:hAnsi="Arial" w:cs="Arial"/>
+              </w:rPr>
+            </w:pPr>
+            <w:r>
+              <w:rPr>
+                <w:rFonts w:ascii="Arial" w:hAnsi="Arial" w:cs="Arial"/>
+              </w:rPr>
+              <w:t>Finally submitted interim report</w:t>
+            </w:r>
+          </w:p>
+        </w:tc>
+        <w:tc>
+          <w:tcPr>
+            <w:tcW w:w="2805" w:type="dxa"/>
+          </w:tcPr>
+          <w:p>
+            <w:pPr>
+              <w:pStyle w:val="ListParagraph"/>
+              <w:numPr>
+                <w:ilvl w:val="0"/>
+                <w:numId w:val="5"/>
+              </w:numPr>
+              <w:rPr>
+                <w:rFonts w:ascii="Arial" w:hAnsi="Arial" w:cs="Arial"/>
+              </w:rPr>
+            </w:pPr>
+          </w:p>
+        </w:tc>
+      </w:tr>
+      <w:tr>
+        <w:trPr>
+          <w:jc w:val="center"/>
+        </w:trPr>
+        <w:tc>
+          <w:tcPr>
+            <w:tcW w:w="1484" w:type="dxa"/>
+            <w:vAlign w:val="center"/>
+          </w:tcPr>
+          <w:p>
+            <w:pPr>
+              <w:jc w:val="center"/>
+              <w:rPr>
+                <w:rFonts w:ascii="Arial" w:hAnsi="Arial" w:cs="Arial"/>
+              </w:rPr>
+            </w:pPr>
+            <w:r>
+              <w:rPr>
+                <w:rFonts w:ascii="Arial" w:hAnsi="Arial" w:cs="Arial"/>
+              </w:rPr>
+              <w:t>Saturday 20</w:t>
+            </w:r>
+            <w:r>
+              <w:rPr>
+                <w:rFonts w:ascii="Arial" w:hAnsi="Arial" w:cs="Arial"/>
+                <w:vertAlign w:val="superscript"/>
+              </w:rPr>
+              <w:t>th</w:t>
+            </w:r>
+            <w:r>
+              <w:rPr>
+                <w:rFonts w:ascii="Arial" w:hAnsi="Arial" w:cs="Arial"/>
+              </w:rPr>
+              <w:t xml:space="preserve"> October</w:t>
+            </w:r>
+          </w:p>
+        </w:tc>
+        <w:tc>
+          <w:tcPr>
+            <w:tcW w:w="2055" w:type="dxa"/>
+            <w:vMerge w:val="restart"/>
+          </w:tcPr>
+          <w:p>
+            <w:pPr>
+              <w:rPr>
+                <w:rFonts w:ascii="Arial" w:hAnsi="Arial" w:cs="Arial"/>
+              </w:rPr>
+            </w:pPr>
+            <w:r>
+              <w:rPr>
+                <w:rFonts w:ascii="Arial" w:hAnsi="Arial" w:cs="Arial"/>
+              </w:rPr>
+              <w:t xml:space="preserve">Worked on implementation </w:t>
+            </w:r>
+          </w:p>
+        </w:tc>
+        <w:tc>
+          <w:tcPr>
+            <w:tcW w:w="8682" w:type="dxa"/>
+            <w:vMerge w:val="restart"/>
+          </w:tcPr>
+          <w:p>
+            <w:pPr>
+              <w:pStyle w:val="ListParagraph"/>
+              <w:numPr>
+                <w:ilvl w:val="0"/>
+                <w:numId w:val="4"/>
+              </w:numPr>
+              <w:rPr>
+                <w:rFonts w:ascii="Arial" w:hAnsi="Arial" w:cs="Arial"/>
+              </w:rPr>
+            </w:pPr>
+            <w:r>
+              <w:rPr>
+                <w:rFonts w:ascii="Arial" w:hAnsi="Arial" w:cs="Arial"/>
+              </w:rPr>
+              <w:t xml:space="preserve">After  finishing creating a delete line edit in a </w:t>
+            </w:r>
+            <w:r>
+              <w:rPr>
+                <w:rFonts w:ascii="Arial" w:hAnsi="Arial" w:cs="Arial"/>
+              </w:rPr>
+              <w:t xml:space="preserve">slightly different way to GIN code, I made some unit tests for this code. </w:t>
+            </w:r>
+          </w:p>
+          <w:p>
+            <w:pPr>
+              <w:pStyle w:val="ListParagraph"/>
+              <w:numPr>
+                <w:ilvl w:val="0"/>
+                <w:numId w:val="4"/>
+              </w:numPr>
+              <w:rPr>
+                <w:rFonts w:ascii="Arial" w:hAnsi="Arial" w:cs="Arial"/>
+              </w:rPr>
+            </w:pPr>
+            <w:r>
+              <w:rPr>
+                <w:rFonts w:ascii="Arial" w:hAnsi="Arial" w:cs="Arial"/>
+              </w:rPr>
+              <w:t>I then did a move, swap and insert line edits using Test Driven Development and in a similar way to the other line edits</w:t>
+            </w:r>
+          </w:p>
+          <w:p>
+            <w:pPr>
+              <w:pStyle w:val="ListParagraph"/>
+              <w:numPr>
+                <w:ilvl w:val="0"/>
+                <w:numId w:val="4"/>
+              </w:numPr>
+              <w:rPr>
+                <w:rFonts w:ascii="Arial" w:hAnsi="Arial" w:cs="Arial"/>
+              </w:rPr>
+            </w:pPr>
+            <w:r>
+              <w:rPr>
+                <w:rFonts w:ascii="Arial" w:hAnsi="Arial" w:cs="Arial"/>
+              </w:rPr>
+              <w:t>Changed edits so they are more functional interfaces rather than do everything in source file</w:t>
+            </w:r>
+          </w:p>
+        </w:tc>
+        <w:tc>
+          <w:tcPr>
+            <w:tcW w:w="2805" w:type="dxa"/>
+          </w:tcPr>
+          <w:p>
+            <w:pPr>
+              <w:pStyle w:val="ListParagraph"/>
+              <w:numPr>
+                <w:ilvl w:val="0"/>
+                <w:numId w:val="5"/>
+              </w:numPr>
+              <w:rPr>
+                <w:rFonts w:ascii="Arial" w:hAnsi="Arial" w:cs="Arial"/>
+              </w:rPr>
+            </w:pPr>
+          </w:p>
+        </w:tc>
+      </w:tr>
+      <w:tr>
+        <w:trPr>
+          <w:jc w:val="center"/>
+        </w:trPr>
+        <w:tc>
+          <w:tcPr>
+            <w:tcW w:w="1484" w:type="dxa"/>
+            <w:vAlign w:val="center"/>
+          </w:tcPr>
+          <w:p>
+            <w:pPr>
+              <w:jc w:val="center"/>
+              <w:rPr>
+                <w:rFonts w:ascii="Arial" w:hAnsi="Arial" w:cs="Arial"/>
+              </w:rPr>
+            </w:pPr>
+            <w:r>
+              <w:rPr>
+                <w:rFonts w:ascii="Arial" w:hAnsi="Arial" w:cs="Arial"/>
+              </w:rPr>
+              <w:t>Sunday 21</w:t>
+            </w:r>
+            <w:r>
+              <w:rPr>
+                <w:rFonts w:ascii="Arial" w:hAnsi="Arial" w:cs="Arial"/>
+                <w:vertAlign w:val="superscript"/>
+              </w:rPr>
+              <w:t>st</w:t>
+            </w:r>
+            <w:r>
+              <w:rPr>
+                <w:rFonts w:ascii="Arial" w:hAnsi="Arial" w:cs="Arial"/>
+              </w:rPr>
+              <w:t xml:space="preserve"> October</w:t>
+            </w:r>
+          </w:p>
+        </w:tc>
+        <w:tc>
+          <w:tcPr>
+            <w:tcW w:w="2055" w:type="dxa"/>
+            <w:vMerge/>
+          </w:tcPr>
+          <w:p>
+            <w:pPr>
+              <w:rPr>
+                <w:rFonts w:ascii="Arial" w:hAnsi="Arial" w:cs="Arial"/>
+              </w:rPr>
+            </w:pPr>
+          </w:p>
+        </w:tc>
+        <w:tc>
+          <w:tcPr>
+            <w:tcW w:w="8682" w:type="dxa"/>
+            <w:vMerge/>
+          </w:tcPr>
+          <w:p>
+            <w:pPr>
+              <w:pStyle w:val="ListParagraph"/>
+              <w:numPr>
+                <w:ilvl w:val="0"/>
+                <w:numId w:val="4"/>
+              </w:numPr>
+              <w:rPr>
+                <w:rFonts w:ascii="Arial" w:hAnsi="Arial" w:cs="Arial"/>
+              </w:rPr>
+            </w:pPr>
+          </w:p>
+        </w:tc>
+        <w:tc>
+          <w:tcPr>
+            <w:tcW w:w="2805" w:type="dxa"/>
+          </w:tcPr>
+          <w:p>
+            <w:pPr>
+              <w:pStyle w:val="ListParagraph"/>
+              <w:numPr>
+                <w:ilvl w:val="0"/>
+                <w:numId w:val="5"/>
+              </w:numPr>
+              <w:rPr>
+                <w:rFonts w:ascii="Arial" w:hAnsi="Arial" w:cs="Arial"/>
+              </w:rPr>
+            </w:pPr>
+          </w:p>
+        </w:tc>
+      </w:tr>
+      <w:tr>
+        <w:trPr>
+          <w:jc w:val="center"/>
+        </w:trPr>
+        <w:tc>
+          <w:tcPr>
+            <w:tcW w:w="1484" w:type="dxa"/>
+            <w:vAlign w:val="center"/>
+          </w:tcPr>
+          <w:p>
+            <w:pPr>
+              <w:jc w:val="center"/>
+              <w:rPr>
+                <w:rFonts w:ascii="Arial" w:hAnsi="Arial" w:cs="Arial"/>
+              </w:rPr>
+            </w:pPr>
+            <w:r>
+              <w:rPr>
+                <w:rFonts w:ascii="Arial" w:hAnsi="Arial" w:cs="Arial"/>
+              </w:rPr>
+              <w:t>Monday 22</w:t>
+            </w:r>
+            <w:r>
+              <w:rPr>
+                <w:rFonts w:ascii="Arial" w:hAnsi="Arial" w:cs="Arial"/>
+                <w:vertAlign w:val="superscript"/>
+              </w:rPr>
+              <w:t>nd</w:t>
+            </w:r>
+            <w:r>
+              <w:rPr>
+                <w:rFonts w:ascii="Arial" w:hAnsi="Arial" w:cs="Arial"/>
+              </w:rPr>
+              <w:t xml:space="preserve"> October</w:t>
+            </w:r>
+          </w:p>
+        </w:tc>
+        <w:tc>
+          <w:tcPr>
+            <w:tcW w:w="2055" w:type="dxa"/>
+          </w:tcPr>
+          <w:p>
+            <w:pPr>
+              <w:rPr>
+                <w:rFonts w:ascii="Arial" w:hAnsi="Arial" w:cs="Arial"/>
+              </w:rPr>
+            </w:pPr>
+          </w:p>
+        </w:tc>
+        <w:tc>
+          <w:tcPr>
+            <w:tcW w:w="8682" w:type="dxa"/>
+          </w:tcPr>
+          <w:p>
+            <w:pPr>
+              <w:pStyle w:val="ListParagraph"/>
+              <w:numPr>
+                <w:ilvl w:val="0"/>
+                <w:numId w:val="4"/>
+              </w:numPr>
+              <w:rPr>
+                <w:rFonts w:ascii="Arial" w:hAnsi="Arial" w:cs="Arial"/>
+              </w:rPr>
+            </w:pPr>
+            <w:r>
+              <w:rPr>
+                <w:rFonts w:ascii="Arial" w:hAnsi="Arial" w:cs="Arial"/>
+              </w:rPr>
+              <w:t xml:space="preserve">Set up a remote router on </w:t>
+            </w:r>
+            <w:proofErr w:type="spellStart"/>
+            <w:r>
+              <w:rPr>
+                <w:rFonts w:ascii="Arial" w:hAnsi="Arial" w:cs="Arial"/>
+              </w:rPr>
+              <w:t>linux</w:t>
+            </w:r>
+            <w:proofErr w:type="spellEnd"/>
+            <w:r>
+              <w:rPr>
+                <w:rFonts w:ascii="Arial" w:hAnsi="Arial" w:cs="Arial"/>
+              </w:rPr>
+              <w:t xml:space="preserve"> machine so can ‘sort of’ run Opacitor on a mac.</w:t>
+            </w:r>
+          </w:p>
+          <w:p>
+            <w:pPr>
+              <w:pStyle w:val="ListParagraph"/>
+              <w:numPr>
+                <w:ilvl w:val="0"/>
+                <w:numId w:val="4"/>
+              </w:numPr>
+              <w:rPr>
+                <w:rFonts w:ascii="Arial" w:hAnsi="Arial" w:cs="Arial"/>
+              </w:rPr>
+            </w:pPr>
+            <w:r>
+              <w:rPr>
+                <w:rFonts w:ascii="Arial" w:hAnsi="Arial" w:cs="Arial"/>
+              </w:rPr>
+              <w:t xml:space="preserve">Started a remove statement edit. </w:t>
+            </w:r>
+          </w:p>
+        </w:tc>
+        <w:tc>
+          <w:tcPr>
+            <w:tcW w:w="2805" w:type="dxa"/>
+          </w:tcPr>
+          <w:p>
+            <w:pPr>
+              <w:pStyle w:val="ListParagraph"/>
+              <w:numPr>
+                <w:ilvl w:val="0"/>
+                <w:numId w:val="5"/>
+              </w:numPr>
+              <w:rPr>
+                <w:rFonts w:ascii="Arial" w:hAnsi="Arial" w:cs="Arial"/>
+              </w:rPr>
+            </w:pPr>
+          </w:p>
+        </w:tc>
+      </w:tr>
+      <w:tr>
+        <w:trPr>
+          <w:jc w:val="center"/>
+        </w:trPr>
+        <w:tc>
+          <w:tcPr>
+            <w:tcW w:w="1484" w:type="dxa"/>
+            <w:vAlign w:val="center"/>
+          </w:tcPr>
+          <w:p>
+            <w:pPr>
+              <w:jc w:val="center"/>
+              <w:rPr>
+                <w:rFonts w:ascii="Arial" w:hAnsi="Arial" w:cs="Arial"/>
+              </w:rPr>
+            </w:pPr>
+            <w:r>
+              <w:rPr>
+                <w:rFonts w:ascii="Arial" w:hAnsi="Arial" w:cs="Arial"/>
+              </w:rPr>
+              <w:t>Tuesday 23</w:t>
+            </w:r>
+            <w:r>
+              <w:rPr>
+                <w:rFonts w:ascii="Arial" w:hAnsi="Arial" w:cs="Arial"/>
+                <w:vertAlign w:val="superscript"/>
+              </w:rPr>
+              <w:t>rd</w:t>
+            </w:r>
+            <w:r>
+              <w:rPr>
+                <w:rFonts w:ascii="Arial" w:hAnsi="Arial" w:cs="Arial"/>
+              </w:rPr>
+              <w:t xml:space="preserve"> October</w:t>
+            </w:r>
+          </w:p>
+        </w:tc>
+        <w:tc>
+          <w:tcPr>
+            <w:tcW w:w="2055" w:type="dxa"/>
+          </w:tcPr>
+          <w:p>
+            <w:pPr>
+              <w:rPr>
+                <w:rFonts w:ascii="Arial" w:hAnsi="Arial" w:cs="Arial"/>
+              </w:rPr>
+            </w:pPr>
+          </w:p>
+        </w:tc>
+        <w:tc>
+          <w:tcPr>
+            <w:tcW w:w="8682" w:type="dxa"/>
+          </w:tcPr>
+          <w:p>
+            <w:pPr>
+              <w:pStyle w:val="ListParagraph"/>
+              <w:numPr>
+                <w:ilvl w:val="0"/>
+                <w:numId w:val="4"/>
+              </w:numPr>
+              <w:rPr>
+                <w:rFonts w:ascii="Arial" w:hAnsi="Arial" w:cs="Arial"/>
+              </w:rPr>
+            </w:pPr>
+            <w:r>
+              <w:rPr>
+                <w:rFonts w:ascii="Arial" w:hAnsi="Arial" w:cs="Arial"/>
+              </w:rPr>
+              <w:t>Made a simple hot swapping example. Need to consider whether to use this as it uses the JVM in a slightly</w:t>
+            </w:r>
+            <w:bookmarkStart w:id="0" w:name="_GoBack"/>
+            <w:bookmarkEnd w:id="0"/>
+            <w:r>
+              <w:rPr>
+                <w:rFonts w:ascii="Arial" w:hAnsi="Arial" w:cs="Arial"/>
+              </w:rPr>
+              <w:t xml:space="preserve"> different way. </w:t>
+            </w:r>
+          </w:p>
+        </w:tc>
+        <w:tc>
+          <w:tcPr>
+            <w:tcW w:w="2805" w:type="dxa"/>
+          </w:tcPr>
+          <w:p>
+            <w:pPr>
+              <w:pStyle w:val="ListParagraph"/>
+              <w:numPr>
+                <w:ilvl w:val="0"/>
+                <w:numId w:val="5"/>
+              </w:numPr>
+              <w:rPr>
+                <w:rFonts w:ascii="Arial" w:hAnsi="Arial" w:cs="Arial"/>
+              </w:rPr>
+            </w:pPr>
+          </w:p>
+        </w:tc>
+      </w:tr>
+      <w:tr>
+        <w:trPr>
+          <w:jc w:val="center"/>
+        </w:trPr>
+        <w:tc>
+          <w:tcPr>
+            <w:tcW w:w="1484" w:type="dxa"/>
+            <w:vAlign w:val="center"/>
+          </w:tcPr>
+          <w:p>
+            <w:pPr>
+              <w:jc w:val="center"/>
+              <w:rPr>
+                <w:rFonts w:ascii="Arial" w:hAnsi="Arial" w:cs="Arial"/>
+              </w:rPr>
+            </w:pPr>
+            <w:r>
+              <w:rPr>
+                <w:rFonts w:ascii="Arial" w:hAnsi="Arial" w:cs="Arial"/>
+              </w:rPr>
+              <w:lastRenderedPageBreak/>
+              <w:t>Wednesday 24</w:t>
+            </w:r>
+            <w:r>
+              <w:rPr>
+                <w:rFonts w:ascii="Arial" w:hAnsi="Arial" w:cs="Arial"/>
+                <w:vertAlign w:val="superscript"/>
+              </w:rPr>
+              <w:t>th</w:t>
+            </w:r>
+            <w:r>
+              <w:rPr>
+                <w:rFonts w:ascii="Arial" w:hAnsi="Arial" w:cs="Arial"/>
+              </w:rPr>
+              <w:t xml:space="preserve"> October</w:t>
+            </w:r>
+          </w:p>
+        </w:tc>
+        <w:tc>
+          <w:tcPr>
+            <w:tcW w:w="2055" w:type="dxa"/>
+          </w:tcPr>
+          <w:p>
+            <w:pPr>
+              <w:rPr>
+                <w:rFonts w:ascii="Arial" w:hAnsi="Arial" w:cs="Arial"/>
+              </w:rPr>
+            </w:pPr>
+            <w:r>
+              <w:rPr>
+                <w:rFonts w:ascii="Arial" w:hAnsi="Arial" w:cs="Arial"/>
+              </w:rPr>
+              <w:t>Meeting with Sandy</w:t>
+            </w:r>
           </w:p>
         </w:tc>
         <w:tc>
@@ -7837,7 +10080,7 @@
     <w:charset w:val="00"/>
     <w:family w:val="modern"/>
     <w:pitch w:val="fixed"/>
-    <w:sig w:usb0="E0002AFF" w:usb1="C0007843" w:usb2="00000009" w:usb3="00000000" w:csb0="000001FF" w:csb1="00000000"/>
+    <w:sig w:usb0="E0002EFF" w:usb1="C0007843" w:usb2="00000009" w:usb3="00000000" w:csb0="000001FF" w:csb1="00000000"/>
   </w:font>
   <w:font w:name="Symbol">
     <w:panose1 w:val="05050102010706020507"/>
@@ -7858,14 +10101,14 @@
     <w:charset w:val="00"/>
     <w:family w:val="swiss"/>
     <w:pitch w:val="variable"/>
-    <w:sig w:usb0="E0002AFF" w:usb1="C0007843" w:usb2="00000009" w:usb3="00000000" w:csb0="000001FF" w:csb1="00000000"/>
+    <w:sig w:usb0="E0002EFF" w:usb1="C0007843" w:usb2="00000009" w:usb3="00000000" w:csb0="000001FF" w:csb1="00000000"/>
   </w:font>
   <w:font w:name="Consolas">
     <w:panose1 w:val="020B0609020204030204"/>
     <w:charset w:val="00"/>
     <w:family w:val="modern"/>
     <w:pitch w:val="fixed"/>
-    <w:sig w:usb0="E10002FF" w:usb1="4000FCFF" w:usb2="00000009" w:usb3="00000000" w:csb0="0000019F" w:csb1="00000000"/>
+    <w:sig w:usb0="E10006FF" w:usb1="4000FCFF" w:usb2="00000009" w:usb3="00000000" w:csb0="0000019F" w:csb1="00000000"/>
   </w:font>
   <w:font w:name="Calibri Light">
     <w:panose1 w:val="020F0302020204030204"/>
@@ -7893,7 +10136,9 @@
   </w:compat>
   <w:rsids>
     <w:rsidRoot w:val="008B1FB6"/>
+    <w:rsid w:val="00065D88"/>
     <w:rsid w:val="00392FAA"/>
+    <w:rsid w:val="003A4C54"/>
     <w:rsid w:val="003F1374"/>
     <w:rsid w:val="0043086B"/>
     <w:rsid w:val="00644CF6"/>

</xml_diff>

<commit_message>
better readme and log
</commit_message>
<xml_diff>
--- a/Documents/Log/dissertaionLog.docx
+++ b/Documents/Log/dissertaionLog.docx
@@ -12183,8 +12183,6 @@
               </w:rPr>
               <w:t xml:space="preserve"> using in java compiler. </w:t>
             </w:r>
-            <w:bookmarkStart w:id="0" w:name="_GoBack"/>
-            <w:bookmarkEnd w:id="0"/>
           </w:p>
         </w:tc>
       </w:tr>
@@ -12206,6 +12204,31 @@
                 <w:szCs w:val="22"/>
               </w:rPr>
             </w:pPr>
+            <w:r>
+              <w:rPr>
+                <w:rFonts w:ascii="Arial" w:hAnsi="Arial" w:cs="Arial"/>
+                <w:sz w:val="21"/>
+                <w:szCs w:val="22"/>
+              </w:rPr>
+              <w:t>Monday 12</w:t>
+            </w:r>
+            <w:r>
+              <w:rPr>
+                <w:rFonts w:ascii="Arial" w:hAnsi="Arial" w:cs="Arial"/>
+                <w:sz w:val="21"/>
+                <w:szCs w:val="22"/>
+                <w:vertAlign w:val="superscript"/>
+              </w:rPr>
+              <w:t>th</w:t>
+            </w:r>
+            <w:r>
+              <w:rPr>
+                <w:rFonts w:ascii="Arial" w:hAnsi="Arial" w:cs="Arial"/>
+                <w:sz w:val="21"/>
+                <w:szCs w:val="22"/>
+              </w:rPr>
+              <w:t xml:space="preserve"> November</w:t>
+            </w:r>
           </w:p>
         </w:tc>
         <w:tc>
@@ -12240,6 +12263,60 @@
                 <w:szCs w:val="22"/>
               </w:rPr>
             </w:pPr>
+            <w:r>
+              <w:rPr>
+                <w:rFonts w:ascii="Arial" w:hAnsi="Arial" w:cs="Arial"/>
+                <w:sz w:val="21"/>
+                <w:szCs w:val="22"/>
+              </w:rPr>
+              <w:t xml:space="preserve">Added a basic in memory java compiler so it can compile new code. </w:t>
+            </w:r>
+          </w:p>
+          <w:p>
+            <w:pPr>
+              <w:pStyle w:val="ListParagraph"/>
+              <w:numPr>
+                <w:ilvl w:val="0"/>
+                <w:numId w:val="4"/>
+              </w:numPr>
+              <w:rPr>
+                <w:rFonts w:ascii="Arial" w:hAnsi="Arial" w:cs="Arial"/>
+                <w:sz w:val="21"/>
+                <w:szCs w:val="22"/>
+              </w:rPr>
+            </w:pPr>
+            <w:r>
+              <w:rPr>
+                <w:rFonts w:ascii="Arial" w:hAnsi="Arial" w:cs="Arial"/>
+                <w:sz w:val="21"/>
+                <w:szCs w:val="22"/>
+              </w:rPr>
+              <w:t>Have a few problems as it does not entirely compile – could be due to the way that I’ve made the source into a string</w:t>
+            </w:r>
+          </w:p>
+          <w:p>
+            <w:pPr>
+              <w:pStyle w:val="ListParagraph"/>
+              <w:numPr>
+                <w:ilvl w:val="0"/>
+                <w:numId w:val="4"/>
+              </w:numPr>
+              <w:rPr>
+                <w:rFonts w:ascii="Arial" w:hAnsi="Arial" w:cs="Arial"/>
+                <w:sz w:val="21"/>
+                <w:szCs w:val="22"/>
+              </w:rPr>
+            </w:pPr>
+            <w:r>
+              <w:rPr>
+                <w:rFonts w:ascii="Arial" w:hAnsi="Arial" w:cs="Arial"/>
+                <w:sz w:val="21"/>
+                <w:szCs w:val="22"/>
+              </w:rPr>
+              <w:t xml:space="preserve">Also thought about how I could do reps and did tests to prove it </w:t>
+            </w:r>
+            <w:bookmarkStart w:id="0" w:name="_GoBack"/>
+            <w:bookmarkEnd w:id="0"/>
           </w:p>
         </w:tc>
         <w:tc>
@@ -14468,7 +14545,7 @@
     <w:charset w:val="00"/>
     <w:family w:val="swiss"/>
     <w:pitch w:val="variable"/>
-    <w:sig w:usb0="E0002EFF" w:usb1="C0007843" w:usb2="00000009" w:usb3="00000000" w:csb0="000001FF" w:csb1="00000000"/>
+    <w:sig w:usb0="E0002AFF" w:usb1="C0007843" w:usb2="00000009" w:usb3="00000000" w:csb0="000001FF" w:csb1="00000000"/>
   </w:font>
   <w:font w:name="Consolas">
     <w:panose1 w:val="020B0609020204030204"/>
@@ -14505,6 +14582,7 @@
     <w:rsidRoot w:val="008B1FB6"/>
     <w:rsid w:val="00065D88"/>
     <w:rsid w:val="00131F75"/>
+    <w:rsid w:val="002B0054"/>
     <w:rsid w:val="00392FAA"/>
     <w:rsid w:val="003A4C54"/>
     <w:rsid w:val="003F1374"/>

</xml_diff>